<commit_message>
Dodate poruke obavestenja kod kreiranja NFT-a i brisanja korisnika
Change-Id: I058a747d8fb42a0e50fcbea301b605936b7a5bde
</commit_message>
<xml_diff>
--- a/Faza 2/SSU/Minja Babic/pregled_pocetne_strane_sortiranje_izlozbi .docx
+++ b/Faza 2/SSU/Minja Babic/pregled_pocetne_strane_sortiranje_izlozbi .docx
@@ -53,6 +53,7 @@
                               <w:spacing w:after="0"/>
                               <w:ind w:firstLine="720"/>
                             </w:pPr>
+                            <w:proofErr w:type="spellStart"/>
                             <w:r>
                               <w:t>Elektrotehni</w:t>
                             </w:r>
@@ -63,8 +64,25 @@
                               <w:t>č</w:t>
                             </w:r>
                             <w:r>
-                              <w:t>ki fakultet u Beogradu</w:t>
+                              <w:t>ki</w:t>
                             </w:r>
+                            <w:proofErr w:type="spellEnd"/>
+                            <w:r>
+                              <w:t xml:space="preserve"> </w:t>
+                            </w:r>
+                            <w:proofErr w:type="spellStart"/>
+                            <w:r>
+                              <w:t>fakultet</w:t>
+                            </w:r>
+                            <w:proofErr w:type="spellEnd"/>
+                            <w:r>
+                              <w:t xml:space="preserve"> u </w:t>
+                            </w:r>
+                            <w:proofErr w:type="spellStart"/>
+                            <w:r>
+                              <w:t>Beogradu</w:t>
+                            </w:r>
+                            <w:proofErr w:type="spellEnd"/>
                           </w:p>
                           <w:p>
                             <w:pPr>
@@ -72,8 +90,25 @@
                               <w:spacing w:after="0"/>
                               <w:ind w:firstLine="720"/>
                             </w:pPr>
+                            <w:proofErr w:type="spellStart"/>
                             <w:r>
-                              <w:t>Principi softverskog in</w:t>
+                              <w:t>Principi</w:t>
+                            </w:r>
+                            <w:proofErr w:type="spellEnd"/>
+                            <w:r>
+                              <w:t xml:space="preserve"> </w:t>
+                            </w:r>
+                            <w:proofErr w:type="spellStart"/>
+                            <w:r>
+                              <w:t>softverskog</w:t>
+                            </w:r>
+                            <w:proofErr w:type="spellEnd"/>
+                            <w:r>
+                              <w:t xml:space="preserve"> </w:t>
+                            </w:r>
+                            <w:proofErr w:type="spellStart"/>
+                            <w:r>
+                              <w:t>in</w:t>
                             </w:r>
                             <w:r>
                               <w:rPr>
@@ -82,7 +117,11 @@
                               <w:t>ž</w:t>
                             </w:r>
                             <w:r>
-                              <w:t xml:space="preserve">enjerstva </w:t>
+                              <w:t>enjerstva</w:t>
+                            </w:r>
+                            <w:proofErr w:type="spellEnd"/>
+                            <w:r>
+                              <w:t xml:space="preserve"> </w:t>
                             </w:r>
                           </w:p>
                           <w:p/>
@@ -171,18 +210,50 @@
       <w:pPr>
         <w:pStyle w:val="naslov"/>
       </w:pPr>
-      <w:r>
-        <w:t xml:space="preserve">Specifikacija scenarija upotrebe funcionalnosti </w:t>
-      </w:r>
+      <w:proofErr w:type="spellStart"/>
+      <w:r>
+        <w:t>Specifikacija</w:t>
+      </w:r>
+      <w:proofErr w:type="spellEnd"/>
+      <w:r>
+        <w:t xml:space="preserve"> </w:t>
+      </w:r>
+      <w:proofErr w:type="spellStart"/>
+      <w:r>
+        <w:t>scenarija</w:t>
+      </w:r>
+      <w:proofErr w:type="spellEnd"/>
+      <w:r>
+        <w:t xml:space="preserve"> </w:t>
+      </w:r>
+      <w:proofErr w:type="spellStart"/>
+      <w:r>
+        <w:t>upotrebe</w:t>
+      </w:r>
+      <w:proofErr w:type="spellEnd"/>
+      <w:r>
+        <w:t xml:space="preserve"> </w:t>
+      </w:r>
+      <w:proofErr w:type="spellStart"/>
+      <w:r>
+        <w:t>funcionalnosti</w:t>
+      </w:r>
+      <w:proofErr w:type="spellEnd"/>
+      <w:r>
+        <w:t xml:space="preserve"> </w:t>
+      </w:r>
+      <w:proofErr w:type="spellStart"/>
       <w:r>
         <w:t>pregled</w:t>
       </w:r>
       <w:r>
         <w:t>a</w:t>
       </w:r>
-      <w:r>
-        <w:t xml:space="preserve"> </w:t>
-      </w:r>
+      <w:proofErr w:type="spellEnd"/>
+      <w:r>
+        <w:t xml:space="preserve"> </w:t>
+      </w:r>
+      <w:proofErr w:type="spellStart"/>
       <w:r>
         <w:t>po</w:t>
       </w:r>
@@ -195,13 +266,31 @@
         <w:t>č</w:t>
       </w:r>
       <w:r>
-        <w:t>etne strane</w:t>
-      </w:r>
-      <w:r>
-        <w:t xml:space="preserve"> </w:t>
-      </w:r>
-      <w:r>
-        <w:t>sortiranjem izlo</w:t>
+        <w:t>etne</w:t>
+      </w:r>
+      <w:proofErr w:type="spellEnd"/>
+      <w:r>
+        <w:t xml:space="preserve"> </w:t>
+      </w:r>
+      <w:proofErr w:type="spellStart"/>
+      <w:r>
+        <w:t>strane</w:t>
+      </w:r>
+      <w:proofErr w:type="spellEnd"/>
+      <w:r>
+        <w:t xml:space="preserve"> </w:t>
+      </w:r>
+      <w:proofErr w:type="spellStart"/>
+      <w:r>
+        <w:t>sortiranjem</w:t>
+      </w:r>
+      <w:proofErr w:type="spellEnd"/>
+      <w:r>
+        <w:t xml:space="preserve"> </w:t>
+      </w:r>
+      <w:proofErr w:type="spellStart"/>
+      <w:r>
+        <w:t>izlo</w:t>
       </w:r>
       <w:r>
         <w:rPr>
@@ -212,6 +301,7 @@
       <w:r>
         <w:t>bi</w:t>
       </w:r>
+      <w:proofErr w:type="spellEnd"/>
     </w:p>
     <w:p>
       <w:pPr>
@@ -222,11 +312,19 @@
           <w:sz w:val="28"/>
         </w:rPr>
       </w:pPr>
+      <w:proofErr w:type="spellStart"/>
       <w:r>
         <w:rPr>
           <w:sz w:val="28"/>
         </w:rPr>
-        <w:t>Verzija 1.0</w:t>
+        <w:t>Verzija</w:t>
+      </w:r>
+      <w:proofErr w:type="spellEnd"/>
+      <w:r>
+        <w:rPr>
+          <w:sz w:val="28"/>
+        </w:rPr>
+        <w:t xml:space="preserve"> 1.0</w:t>
       </w:r>
     </w:p>
     <w:p>
@@ -354,9 +452,19 @@
         <w:ind w:left="3600"/>
         <w:jc w:val="left"/>
       </w:pPr>
-      <w:r>
-        <w:t>Tabela izmena</w:t>
-      </w:r>
+      <w:proofErr w:type="spellStart"/>
+      <w:r>
+        <w:t>Tabela</w:t>
+      </w:r>
+      <w:proofErr w:type="spellEnd"/>
+      <w:r>
+        <w:t xml:space="preserve"> </w:t>
+      </w:r>
+      <w:proofErr w:type="spellStart"/>
+      <w:r>
+        <w:t>izmena</w:t>
+      </w:r>
+      <w:proofErr w:type="spellEnd"/>
     </w:p>
     <w:tbl>
       <w:tblPr>
@@ -440,6 +548,7 @@
                 <w:szCs w:val="32"/>
               </w:rPr>
             </w:pPr>
+            <w:proofErr w:type="spellStart"/>
             <w:r>
               <w:rPr>
                 <w:rFonts w:ascii="Adobe Kaiti Std R" w:eastAsia="Adobe Kaiti Std R" w:hAnsi="Adobe Kaiti Std R" w:cstheme="majorBidi"/>
@@ -464,6 +573,7 @@
               </w:rPr>
               <w:t>erzija</w:t>
             </w:r>
+            <w:proofErr w:type="spellEnd"/>
           </w:p>
         </w:tc>
         <w:tc>
@@ -488,6 +598,7 @@
                 <w:szCs w:val="32"/>
               </w:rPr>
             </w:pPr>
+            <w:proofErr w:type="spellStart"/>
             <w:r>
               <w:rPr>
                 <w:rFonts w:ascii="Adobe Kaiti Std R" w:eastAsia="Adobe Kaiti Std R" w:hAnsi="Adobe Kaiti Std R" w:cstheme="majorBidi"/>
@@ -498,8 +609,35 @@
                 <w:sz w:val="32"/>
                 <w:szCs w:val="32"/>
               </w:rPr>
-              <w:t>Opis izmene</w:t>
+              <w:t>Opis</w:t>
             </w:r>
+            <w:proofErr w:type="spellEnd"/>
+            <w:r>
+              <w:rPr>
+                <w:rFonts w:ascii="Adobe Kaiti Std R" w:eastAsia="Adobe Kaiti Std R" w:hAnsi="Adobe Kaiti Std R" w:cstheme="majorBidi"/>
+                <w:bCs w:val="0"/>
+                <w:color w:val="F6DEF3"/>
+                <w:spacing w:val="-10"/>
+                <w:kern w:val="28"/>
+                <w:sz w:val="32"/>
+                <w:szCs w:val="32"/>
+              </w:rPr>
+              <w:t xml:space="preserve"> </w:t>
+            </w:r>
+            <w:proofErr w:type="spellStart"/>
+            <w:r>
+              <w:rPr>
+                <w:rFonts w:ascii="Adobe Kaiti Std R" w:eastAsia="Adobe Kaiti Std R" w:hAnsi="Adobe Kaiti Std R" w:cstheme="majorBidi"/>
+                <w:bCs w:val="0"/>
+                <w:color w:val="F6DEF3"/>
+                <w:spacing w:val="-10"/>
+                <w:kern w:val="28"/>
+                <w:sz w:val="32"/>
+                <w:szCs w:val="32"/>
+              </w:rPr>
+              <w:t>izmene</w:t>
+            </w:r>
+            <w:proofErr w:type="spellEnd"/>
           </w:p>
         </w:tc>
         <w:tc>
@@ -523,6 +661,7 @@
                 <w:szCs w:val="32"/>
               </w:rPr>
             </w:pPr>
+            <w:proofErr w:type="spellStart"/>
             <w:r>
               <w:rPr>
                 <w:rFonts w:ascii="Adobe Kaiti Std R" w:eastAsia="Adobe Kaiti Std R" w:hAnsi="Adobe Kaiti Std R" w:cstheme="majorBidi"/>
@@ -535,6 +674,7 @@
               </w:rPr>
               <w:t>Autor</w:t>
             </w:r>
+            <w:proofErr w:type="spellEnd"/>
           </w:p>
         </w:tc>
       </w:tr>
@@ -632,6 +772,7 @@
                 <w:szCs w:val="20"/>
               </w:rPr>
             </w:pPr>
+            <w:proofErr w:type="spellStart"/>
             <w:r>
               <w:rPr>
                 <w:rFonts w:ascii="Adobe Kaiti Std R" w:eastAsiaTheme="majorEastAsia" w:hAnsi="Adobe Kaiti Std R" w:cstheme="majorBidi"/>
@@ -642,8 +783,35 @@
                 <w:sz w:val="20"/>
                 <w:szCs w:val="20"/>
               </w:rPr>
-              <w:t>Inicijalna verzija</w:t>
+              <w:t>Inicijalna</w:t>
             </w:r>
+            <w:proofErr w:type="spellEnd"/>
+            <w:r>
+              <w:rPr>
+                <w:rFonts w:ascii="Adobe Kaiti Std R" w:eastAsiaTheme="majorEastAsia" w:hAnsi="Adobe Kaiti Std R" w:cstheme="majorBidi"/>
+                <w:b/>
+                <w:color w:val="501549" w:themeColor="accent5" w:themeShade="80"/>
+                <w:spacing w:val="-10"/>
+                <w:kern w:val="28"/>
+                <w:sz w:val="20"/>
+                <w:szCs w:val="20"/>
+              </w:rPr>
+              <w:t xml:space="preserve"> </w:t>
+            </w:r>
+            <w:proofErr w:type="spellStart"/>
+            <w:r>
+              <w:rPr>
+                <w:rFonts w:ascii="Adobe Kaiti Std R" w:eastAsiaTheme="majorEastAsia" w:hAnsi="Adobe Kaiti Std R" w:cstheme="majorBidi"/>
+                <w:b/>
+                <w:color w:val="501549" w:themeColor="accent5" w:themeShade="80"/>
+                <w:spacing w:val="-10"/>
+                <w:kern w:val="28"/>
+                <w:sz w:val="20"/>
+                <w:szCs w:val="20"/>
+              </w:rPr>
+              <w:t>verzija</w:t>
+            </w:r>
+            <w:proofErr w:type="spellEnd"/>
           </w:p>
         </w:tc>
         <w:tc>
@@ -665,6 +833,7 @@
                 <w:lang w:val="sr-Latn-RS"/>
               </w:rPr>
             </w:pPr>
+            <w:proofErr w:type="spellStart"/>
             <w:r>
               <w:rPr>
                 <w:rFonts w:ascii="Adobe Kaiti Std R" w:eastAsiaTheme="majorEastAsia" w:hAnsi="Adobe Kaiti Std R" w:cstheme="majorBidi"/>
@@ -675,8 +844,35 @@
                 <w:sz w:val="20"/>
                 <w:szCs w:val="20"/>
               </w:rPr>
-              <w:t>Minja Babi</w:t>
+              <w:t>Minja</w:t>
             </w:r>
+            <w:proofErr w:type="spellEnd"/>
+            <w:r>
+              <w:rPr>
+                <w:rFonts w:ascii="Adobe Kaiti Std R" w:eastAsiaTheme="majorEastAsia" w:hAnsi="Adobe Kaiti Std R" w:cstheme="majorBidi"/>
+                <w:b/>
+                <w:color w:val="501549" w:themeColor="accent5" w:themeShade="80"/>
+                <w:spacing w:val="-10"/>
+                <w:kern w:val="28"/>
+                <w:sz w:val="20"/>
+                <w:szCs w:val="20"/>
+              </w:rPr>
+              <w:t xml:space="preserve"> </w:t>
+            </w:r>
+            <w:proofErr w:type="spellStart"/>
+            <w:r>
+              <w:rPr>
+                <w:rFonts w:ascii="Adobe Kaiti Std R" w:eastAsiaTheme="majorEastAsia" w:hAnsi="Adobe Kaiti Std R" w:cstheme="majorBidi"/>
+                <w:b/>
+                <w:color w:val="501549" w:themeColor="accent5" w:themeShade="80"/>
+                <w:spacing w:val="-10"/>
+                <w:kern w:val="28"/>
+                <w:sz w:val="20"/>
+                <w:szCs w:val="20"/>
+              </w:rPr>
+              <w:t>Babi</w:t>
+            </w:r>
+            <w:proofErr w:type="spellEnd"/>
             <w:r>
               <w:rPr>
                 <w:rFonts w:ascii="Cambria" w:eastAsia="MS Mincho" w:hAnsi="Cambria" w:cs="MS Mincho"/>
@@ -972,6 +1168,7 @@
         <w:ind w:left="3600"/>
         <w:jc w:val="left"/>
       </w:pPr>
+      <w:proofErr w:type="spellStart"/>
       <w:r>
         <w:t>Sadr</w:t>
       </w:r>
@@ -984,6 +1181,7 @@
       <w:r>
         <w:t>aj</w:t>
       </w:r>
+      <w:proofErr w:type="spellEnd"/>
     </w:p>
     <w:p>
       <w:pPr>
@@ -2108,32 +2306,71 @@
         <w:pStyle w:val="heding1"/>
       </w:pPr>
       <w:bookmarkStart w:id="0" w:name="_Toc160804666"/>
+      <w:proofErr w:type="spellStart"/>
       <w:r>
         <w:lastRenderedPageBreak/>
         <w:t>Uvod</w:t>
       </w:r>
       <w:bookmarkEnd w:id="0"/>
+      <w:proofErr w:type="spellEnd"/>
     </w:p>
     <w:p>
       <w:pPr>
         <w:pStyle w:val="heding2"/>
       </w:pPr>
       <w:bookmarkStart w:id="1" w:name="_Toc160804667"/>
+      <w:proofErr w:type="spellStart"/>
       <w:r>
         <w:t>Rezime</w:t>
       </w:r>
       <w:bookmarkEnd w:id="1"/>
+      <w:proofErr w:type="spellEnd"/>
     </w:p>
     <w:p>
       <w:pPr>
         <w:pStyle w:val="Normal1"/>
       </w:pPr>
-      <w:r>
-        <w:t xml:space="preserve">Definisanje scenarija upotrebe prilikom </w:t>
-      </w:r>
-      <w:r>
-        <w:t xml:space="preserve">pregleda </w:t>
-      </w:r>
+      <w:proofErr w:type="spellStart"/>
+      <w:r>
+        <w:t>Definisanje</w:t>
+      </w:r>
+      <w:proofErr w:type="spellEnd"/>
+      <w:r>
+        <w:t xml:space="preserve"> </w:t>
+      </w:r>
+      <w:proofErr w:type="spellStart"/>
+      <w:r>
+        <w:t>scenarija</w:t>
+      </w:r>
+      <w:proofErr w:type="spellEnd"/>
+      <w:r>
+        <w:t xml:space="preserve"> </w:t>
+      </w:r>
+      <w:proofErr w:type="spellStart"/>
+      <w:r>
+        <w:t>upotrebe</w:t>
+      </w:r>
+      <w:proofErr w:type="spellEnd"/>
+      <w:r>
+        <w:t xml:space="preserve"> </w:t>
+      </w:r>
+      <w:proofErr w:type="spellStart"/>
+      <w:r>
+        <w:t>prilikom</w:t>
+      </w:r>
+      <w:proofErr w:type="spellEnd"/>
+      <w:r>
+        <w:t xml:space="preserve"> </w:t>
+      </w:r>
+      <w:proofErr w:type="spellStart"/>
+      <w:r>
+        <w:t>pregleda</w:t>
+      </w:r>
+      <w:proofErr w:type="spellEnd"/>
+      <w:r>
+        <w:t xml:space="preserve"> </w:t>
+      </w:r>
+      <w:proofErr w:type="spellStart"/>
       <w:r>
         <w:t>po</w:t>
       </w:r>
@@ -2144,7 +2381,31 @@
         <w:t>č</w:t>
       </w:r>
       <w:r>
-        <w:t>etne strane sortiranjem izlo</w:t>
+        <w:t>etne</w:t>
+      </w:r>
+      <w:proofErr w:type="spellEnd"/>
+      <w:r>
+        <w:t xml:space="preserve"> </w:t>
+      </w:r>
+      <w:proofErr w:type="spellStart"/>
+      <w:r>
+        <w:t>strane</w:t>
+      </w:r>
+      <w:proofErr w:type="spellEnd"/>
+      <w:r>
+        <w:t xml:space="preserve"> </w:t>
+      </w:r>
+      <w:proofErr w:type="spellStart"/>
+      <w:r>
+        <w:t>sortiranjem</w:t>
+      </w:r>
+      <w:proofErr w:type="spellEnd"/>
+      <w:r>
+        <w:t xml:space="preserve"> </w:t>
+      </w:r>
+      <w:proofErr w:type="spellStart"/>
+      <w:r>
+        <w:t>izlo</w:t>
       </w:r>
       <w:r>
         <w:rPr>
@@ -2155,12 +2416,29 @@
       <w:r>
         <w:t>bi</w:t>
       </w:r>
+      <w:proofErr w:type="spellEnd"/>
       <w:r>
         <w:t xml:space="preserve">, </w:t>
       </w:r>
-      <w:r>
-        <w:t xml:space="preserve">sa primerima </w:t>
-      </w:r>
+      <w:proofErr w:type="spellStart"/>
+      <w:proofErr w:type="gramStart"/>
+      <w:r>
+        <w:t>sa</w:t>
+      </w:r>
+      <w:proofErr w:type="spellEnd"/>
+      <w:proofErr w:type="gramEnd"/>
+      <w:r>
+        <w:t xml:space="preserve"> </w:t>
+      </w:r>
+      <w:proofErr w:type="spellStart"/>
+      <w:r>
+        <w:t>primerima</w:t>
+      </w:r>
+      <w:proofErr w:type="spellEnd"/>
+      <w:r>
+        <w:t xml:space="preserve"> </w:t>
+      </w:r>
+      <w:proofErr w:type="spellStart"/>
       <w:r>
         <w:t>odgovoraju</w:t>
       </w:r>
@@ -2171,11 +2449,20 @@
         <w:t>ć</w:t>
       </w:r>
       <w:r>
-        <w:t xml:space="preserve">ih </w:t>
-      </w:r>
-      <w:r>
-        <w:t>html stranica</w:t>
-      </w:r>
+        <w:t>ih</w:t>
+      </w:r>
+      <w:proofErr w:type="spellEnd"/>
+      <w:r>
+        <w:t xml:space="preserve"> </w:t>
+      </w:r>
+      <w:r>
+        <w:t xml:space="preserve">html </w:t>
+      </w:r>
+      <w:proofErr w:type="spellStart"/>
+      <w:r>
+        <w:t>stranica</w:t>
+      </w:r>
+      <w:proofErr w:type="spellEnd"/>
       <w:r>
         <w:t>.</w:t>
       </w:r>
@@ -2185,10 +2472,36 @@
         <w:pStyle w:val="heding2"/>
       </w:pPr>
       <w:bookmarkStart w:id="2" w:name="_Toc160804668"/>
-      <w:r>
-        <w:t>Namena dokumenta i ciljne grupe</w:t>
+      <w:proofErr w:type="spellStart"/>
+      <w:r>
+        <w:t>Namena</w:t>
+      </w:r>
+      <w:proofErr w:type="spellEnd"/>
+      <w:r>
+        <w:t xml:space="preserve"> </w:t>
+      </w:r>
+      <w:proofErr w:type="spellStart"/>
+      <w:r>
+        <w:t>dokumenta</w:t>
+      </w:r>
+      <w:proofErr w:type="spellEnd"/>
+      <w:r>
+        <w:t xml:space="preserve"> i </w:t>
+      </w:r>
+      <w:proofErr w:type="spellStart"/>
+      <w:r>
+        <w:t>ciljne</w:t>
+      </w:r>
+      <w:proofErr w:type="spellEnd"/>
+      <w:r>
+        <w:t xml:space="preserve"> </w:t>
+      </w:r>
+      <w:proofErr w:type="spellStart"/>
+      <w:r>
+        <w:t>grupe</w:t>
       </w:r>
       <w:bookmarkEnd w:id="2"/>
+      <w:proofErr w:type="spellEnd"/>
     </w:p>
     <w:p>
       <w:pPr>
@@ -2197,9 +2510,16 @@
           <w:rFonts w:ascii="Cambria" w:hAnsi="Cambria"/>
         </w:rPr>
       </w:pPr>
-      <w:r>
-        <w:t xml:space="preserve">Dokument </w:t>
-      </w:r>
+      <w:proofErr w:type="spellStart"/>
+      <w:r>
+        <w:t>Dokument</w:t>
+      </w:r>
+      <w:proofErr w:type="spellEnd"/>
+      <w:r>
+        <w:t xml:space="preserve"> </w:t>
+      </w:r>
+      <w:proofErr w:type="spellStart"/>
+      <w:proofErr w:type="gramStart"/>
       <w:r>
         <w:rPr>
           <w:rFonts w:ascii="Cambria" w:hAnsi="Cambria" w:cs="Cambria"/>
@@ -2207,8 +2527,30 @@
         <w:t>ć</w:t>
       </w:r>
       <w:r>
-        <w:t xml:space="preserve">e koristiti svi </w:t>
-      </w:r>
+        <w:t>e</w:t>
+      </w:r>
+      <w:proofErr w:type="spellEnd"/>
+      <w:proofErr w:type="gramEnd"/>
+      <w:r>
+        <w:t xml:space="preserve"> </w:t>
+      </w:r>
+      <w:proofErr w:type="spellStart"/>
+      <w:r>
+        <w:t>koristiti</w:t>
+      </w:r>
+      <w:proofErr w:type="spellEnd"/>
+      <w:r>
+        <w:t xml:space="preserve"> </w:t>
+      </w:r>
+      <w:proofErr w:type="spellStart"/>
+      <w:r>
+        <w:t>svi</w:t>
+      </w:r>
+      <w:proofErr w:type="spellEnd"/>
+      <w:r>
+        <w:t xml:space="preserve"> </w:t>
+      </w:r>
+      <w:proofErr w:type="spellStart"/>
       <w:r>
         <w:rPr>
           <w:rFonts w:ascii="Cambria" w:hAnsi="Cambria" w:cs="Cambria"/>
@@ -2216,7 +2558,55 @@
         <w:t>č</w:t>
       </w:r>
       <w:r>
-        <w:t>lanovi projektnog tima u razvoju projekta i testiranju a mo</w:t>
+        <w:t>lanovi</w:t>
+      </w:r>
+      <w:proofErr w:type="spellEnd"/>
+      <w:r>
+        <w:t xml:space="preserve"> </w:t>
+      </w:r>
+      <w:proofErr w:type="spellStart"/>
+      <w:r>
+        <w:t>projektnog</w:t>
+      </w:r>
+      <w:proofErr w:type="spellEnd"/>
+      <w:r>
+        <w:t xml:space="preserve"> </w:t>
+      </w:r>
+      <w:proofErr w:type="spellStart"/>
+      <w:r>
+        <w:t>tima</w:t>
+      </w:r>
+      <w:proofErr w:type="spellEnd"/>
+      <w:r>
+        <w:t xml:space="preserve"> u </w:t>
+      </w:r>
+      <w:proofErr w:type="spellStart"/>
+      <w:r>
+        <w:t>razvoju</w:t>
+      </w:r>
+      <w:proofErr w:type="spellEnd"/>
+      <w:r>
+        <w:t xml:space="preserve"> </w:t>
+      </w:r>
+      <w:proofErr w:type="spellStart"/>
+      <w:r>
+        <w:t>projekta</w:t>
+      </w:r>
+      <w:proofErr w:type="spellEnd"/>
+      <w:r>
+        <w:t xml:space="preserve"> i </w:t>
+      </w:r>
+      <w:proofErr w:type="spellStart"/>
+      <w:r>
+        <w:t>testiranju</w:t>
+      </w:r>
+      <w:proofErr w:type="spellEnd"/>
+      <w:r>
+        <w:t xml:space="preserve"> a </w:t>
+      </w:r>
+      <w:proofErr w:type="spellStart"/>
+      <w:r>
+        <w:t>mo</w:t>
       </w:r>
       <w:r>
         <w:rPr>
@@ -2225,7 +2615,59 @@
         <w:t>ž</w:t>
       </w:r>
       <w:r>
-        <w:t>e se koristiti i pri pisanju uputstva za upotrebu.</w:t>
+        <w:t>e</w:t>
+      </w:r>
+      <w:proofErr w:type="spellEnd"/>
+      <w:r>
+        <w:t xml:space="preserve"> se </w:t>
+      </w:r>
+      <w:proofErr w:type="spellStart"/>
+      <w:r>
+        <w:t>koristiti</w:t>
+      </w:r>
+      <w:proofErr w:type="spellEnd"/>
+      <w:r>
+        <w:t xml:space="preserve"> i </w:t>
+      </w:r>
+      <w:proofErr w:type="spellStart"/>
+      <w:r>
+        <w:t>pri</w:t>
+      </w:r>
+      <w:proofErr w:type="spellEnd"/>
+      <w:r>
+        <w:t xml:space="preserve"> </w:t>
+      </w:r>
+      <w:proofErr w:type="spellStart"/>
+      <w:r>
+        <w:t>pisanju</w:t>
+      </w:r>
+      <w:proofErr w:type="spellEnd"/>
+      <w:r>
+        <w:t xml:space="preserve"> </w:t>
+      </w:r>
+      <w:proofErr w:type="spellStart"/>
+      <w:r>
+        <w:t>uputstva</w:t>
+      </w:r>
+      <w:proofErr w:type="spellEnd"/>
+      <w:r>
+        <w:t xml:space="preserve"> </w:t>
+      </w:r>
+      <w:proofErr w:type="spellStart"/>
+      <w:r>
+        <w:t>za</w:t>
+      </w:r>
+      <w:proofErr w:type="spellEnd"/>
+      <w:r>
+        <w:t xml:space="preserve"> </w:t>
+      </w:r>
+      <w:proofErr w:type="spellStart"/>
+      <w:r>
+        <w:t>upotrebu</w:t>
+      </w:r>
+      <w:proofErr w:type="spellEnd"/>
+      <w:r>
+        <w:t>.</w:t>
       </w:r>
     </w:p>
     <w:p>
@@ -2251,9 +2693,19 @@
           <w:numId w:val="17"/>
         </w:numPr>
       </w:pPr>
-      <w:r>
-        <w:t>Projektni zadatak</w:t>
-      </w:r>
+      <w:proofErr w:type="spellStart"/>
+      <w:r>
+        <w:t>Projektni</w:t>
+      </w:r>
+      <w:proofErr w:type="spellEnd"/>
+      <w:r>
+        <w:t xml:space="preserve"> </w:t>
+      </w:r>
+      <w:proofErr w:type="spellStart"/>
+      <w:r>
+        <w:t>zadatak</w:t>
+      </w:r>
+      <w:proofErr w:type="spellEnd"/>
     </w:p>
     <w:p>
       <w:pPr>
@@ -2263,9 +2715,59 @@
           <w:numId w:val="17"/>
         </w:numPr>
       </w:pPr>
-      <w:r>
-        <w:t>Uputsvo za pisanje specifikacije scenarija upotrebe funkcionalnosti</w:t>
-      </w:r>
+      <w:proofErr w:type="spellStart"/>
+      <w:r>
+        <w:t>Uputsvo</w:t>
+      </w:r>
+      <w:proofErr w:type="spellEnd"/>
+      <w:r>
+        <w:t xml:space="preserve"> </w:t>
+      </w:r>
+      <w:proofErr w:type="spellStart"/>
+      <w:r>
+        <w:t>za</w:t>
+      </w:r>
+      <w:proofErr w:type="spellEnd"/>
+      <w:r>
+        <w:t xml:space="preserve"> </w:t>
+      </w:r>
+      <w:proofErr w:type="spellStart"/>
+      <w:r>
+        <w:t>pisanje</w:t>
+      </w:r>
+      <w:proofErr w:type="spellEnd"/>
+      <w:r>
+        <w:t xml:space="preserve"> </w:t>
+      </w:r>
+      <w:proofErr w:type="spellStart"/>
+      <w:r>
+        <w:t>specifikacije</w:t>
+      </w:r>
+      <w:proofErr w:type="spellEnd"/>
+      <w:r>
+        <w:t xml:space="preserve"> </w:t>
+      </w:r>
+      <w:proofErr w:type="spellStart"/>
+      <w:r>
+        <w:t>scenarija</w:t>
+      </w:r>
+      <w:proofErr w:type="spellEnd"/>
+      <w:r>
+        <w:t xml:space="preserve"> </w:t>
+      </w:r>
+      <w:proofErr w:type="spellStart"/>
+      <w:r>
+        <w:t>upotrebe</w:t>
+      </w:r>
+      <w:proofErr w:type="spellEnd"/>
+      <w:r>
+        <w:t xml:space="preserve"> </w:t>
+      </w:r>
+      <w:proofErr w:type="spellStart"/>
+      <w:r>
+        <w:t>funkcionalnosti</w:t>
+      </w:r>
+      <w:proofErr w:type="spellEnd"/>
     </w:p>
     <w:p>
       <w:pPr>
@@ -2296,10 +2798,20 @@
       <w:pPr>
         <w:pStyle w:val="heding2"/>
       </w:pPr>
-      <w:r>
-        <w:t>Otvorena pitanja</w:t>
+      <w:proofErr w:type="spellStart"/>
+      <w:r>
+        <w:t>Otvorena</w:t>
+      </w:r>
+      <w:proofErr w:type="spellEnd"/>
+      <w:r>
+        <w:t xml:space="preserve"> </w:t>
+      </w:r>
+      <w:proofErr w:type="spellStart"/>
+      <w:r>
+        <w:t>pitanja</w:t>
       </w:r>
       <w:bookmarkEnd w:id="4"/>
+      <w:proofErr w:type="spellEnd"/>
     </w:p>
     <w:tbl>
       <w:tblPr>
@@ -2353,6 +2865,7 @@
               </w:rPr>
               <w:br w:type="page"/>
             </w:r>
+            <w:proofErr w:type="spellStart"/>
             <w:r>
               <w:rPr>
                 <w:rFonts w:ascii="Adobe Kaiti Std R" w:eastAsia="Adobe Kaiti Std R" w:hAnsi="Adobe Kaiti Std R" w:hint="eastAsia"/>
@@ -2360,8 +2873,29 @@
                 <w:sz w:val="32"/>
                 <w:szCs w:val="32"/>
               </w:rPr>
-              <w:t>Redni broj</w:t>
+              <w:t>Redni</w:t>
             </w:r>
+            <w:proofErr w:type="spellEnd"/>
+            <w:r>
+              <w:rPr>
+                <w:rFonts w:ascii="Adobe Kaiti Std R" w:eastAsia="Adobe Kaiti Std R" w:hAnsi="Adobe Kaiti Std R" w:hint="eastAsia"/>
+                <w:color w:val="F6DEF3"/>
+                <w:sz w:val="32"/>
+                <w:szCs w:val="32"/>
+              </w:rPr>
+              <w:t xml:space="preserve"> </w:t>
+            </w:r>
+            <w:proofErr w:type="spellStart"/>
+            <w:r>
+              <w:rPr>
+                <w:rFonts w:ascii="Adobe Kaiti Std R" w:eastAsia="Adobe Kaiti Std R" w:hAnsi="Adobe Kaiti Std R" w:hint="eastAsia"/>
+                <w:color w:val="F6DEF3"/>
+                <w:sz w:val="32"/>
+                <w:szCs w:val="32"/>
+              </w:rPr>
+              <w:t>broj</w:t>
+            </w:r>
+            <w:proofErr w:type="spellEnd"/>
           </w:p>
         </w:tc>
         <w:tc>
@@ -2388,6 +2922,7 @@
                 <w:szCs w:val="32"/>
               </w:rPr>
             </w:pPr>
+            <w:proofErr w:type="spellStart"/>
             <w:r>
               <w:rPr>
                 <w:rFonts w:ascii="Adobe Kaiti Std R" w:eastAsia="Adobe Kaiti Std R" w:hAnsi="Adobe Kaiti Std R" w:cstheme="majorBidi" w:hint="eastAsia"/>
@@ -2400,6 +2935,7 @@
               </w:rPr>
               <w:t>Opis</w:t>
             </w:r>
+            <w:proofErr w:type="spellEnd"/>
           </w:p>
         </w:tc>
         <w:tc>
@@ -2425,6 +2961,7 @@
                 <w:szCs w:val="32"/>
               </w:rPr>
             </w:pPr>
+            <w:proofErr w:type="spellStart"/>
             <w:r>
               <w:rPr>
                 <w:rFonts w:ascii="Adobe Kaiti Std R" w:eastAsia="Adobe Kaiti Std R" w:hAnsi="Adobe Kaiti Std R" w:cstheme="majorBidi" w:hint="eastAsia"/>
@@ -2461,6 +2998,7 @@
               </w:rPr>
               <w:t>enje</w:t>
             </w:r>
+            <w:proofErr w:type="spellEnd"/>
           </w:p>
         </w:tc>
       </w:tr>
@@ -2726,9 +3264,15 @@
         <w:t xml:space="preserve">Scenario </w:t>
       </w:r>
       <w:bookmarkEnd w:id="5"/>
-      <w:r>
-        <w:t xml:space="preserve">pregleda </w:t>
-      </w:r>
+      <w:proofErr w:type="spellStart"/>
+      <w:r>
+        <w:t>pregleda</w:t>
+      </w:r>
+      <w:proofErr w:type="spellEnd"/>
+      <w:r>
+        <w:t xml:space="preserve"> </w:t>
+      </w:r>
+      <w:proofErr w:type="spellStart"/>
       <w:r>
         <w:t>po</w:t>
       </w:r>
@@ -2739,7 +3283,31 @@
         <w:t>č</w:t>
       </w:r>
       <w:r>
-        <w:t>etne strane sortiranjem izlo</w:t>
+        <w:t>etne</w:t>
+      </w:r>
+      <w:proofErr w:type="spellEnd"/>
+      <w:r>
+        <w:t xml:space="preserve"> </w:t>
+      </w:r>
+      <w:proofErr w:type="spellStart"/>
+      <w:r>
+        <w:t>strane</w:t>
+      </w:r>
+      <w:proofErr w:type="spellEnd"/>
+      <w:r>
+        <w:t xml:space="preserve"> </w:t>
+      </w:r>
+      <w:proofErr w:type="spellStart"/>
+      <w:r>
+        <w:t>sortiranjem</w:t>
+      </w:r>
+      <w:proofErr w:type="spellEnd"/>
+      <w:r>
+        <w:t xml:space="preserve"> </w:t>
+      </w:r>
+      <w:proofErr w:type="spellStart"/>
+      <w:r>
+        <w:t>izlo</w:t>
       </w:r>
       <w:r>
         <w:rPr>
@@ -2750,23 +3318,61 @@
       <w:r>
         <w:t>bi</w:t>
       </w:r>
+      <w:proofErr w:type="spellEnd"/>
     </w:p>
     <w:p>
       <w:pPr>
         <w:pStyle w:val="heding2"/>
       </w:pPr>
       <w:bookmarkStart w:id="6" w:name="_Toc160804672"/>
-      <w:r>
-        <w:t>Kratak opis</w:t>
+      <w:proofErr w:type="spellStart"/>
+      <w:r>
+        <w:t>Kratak</w:t>
+      </w:r>
+      <w:proofErr w:type="spellEnd"/>
+      <w:r>
+        <w:t xml:space="preserve"> </w:t>
+      </w:r>
+      <w:proofErr w:type="spellStart"/>
+      <w:r>
+        <w:t>opis</w:t>
       </w:r>
       <w:bookmarkEnd w:id="6"/>
+      <w:proofErr w:type="spellEnd"/>
     </w:p>
     <w:p>
       <w:pPr>
         <w:pStyle w:val="Normal1"/>
       </w:pPr>
-      <w:r>
-        <w:t>Korisnik aplikacije na po</w:t>
+      <w:proofErr w:type="spellStart"/>
+      <w:r>
+        <w:t>Korisnik</w:t>
+      </w:r>
+      <w:proofErr w:type="spellEnd"/>
+      <w:r>
+        <w:t xml:space="preserve"> </w:t>
+      </w:r>
+      <w:proofErr w:type="spellStart"/>
+      <w:r>
+        <w:t>aplikacije</w:t>
+      </w:r>
+      <w:proofErr w:type="spellEnd"/>
+      <w:r>
+        <w:t xml:space="preserve"> </w:t>
+      </w:r>
+      <w:proofErr w:type="spellStart"/>
+      <w:proofErr w:type="gramStart"/>
+      <w:r>
+        <w:t>na</w:t>
+      </w:r>
+      <w:proofErr w:type="spellEnd"/>
+      <w:proofErr w:type="gramEnd"/>
+      <w:r>
+        <w:t xml:space="preserve"> </w:t>
+      </w:r>
+      <w:proofErr w:type="spellStart"/>
+      <w:r>
+        <w:t>po</w:t>
       </w:r>
       <w:r>
         <w:rPr>
@@ -2775,7 +3381,31 @@
         <w:t>č</w:t>
       </w:r>
       <w:r>
-        <w:t>etnoj strani vidi razli</w:t>
+        <w:t>etnoj</w:t>
+      </w:r>
+      <w:proofErr w:type="spellEnd"/>
+      <w:r>
+        <w:t xml:space="preserve"> </w:t>
+      </w:r>
+      <w:proofErr w:type="spellStart"/>
+      <w:r>
+        <w:t>strani</w:t>
+      </w:r>
+      <w:proofErr w:type="spellEnd"/>
+      <w:r>
+        <w:t xml:space="preserve"> </w:t>
+      </w:r>
+      <w:proofErr w:type="spellStart"/>
+      <w:r>
+        <w:t>vidi</w:t>
+      </w:r>
+      <w:proofErr w:type="spellEnd"/>
+      <w:r>
+        <w:t xml:space="preserve"> </w:t>
+      </w:r>
+      <w:proofErr w:type="spellStart"/>
+      <w:r>
+        <w:t>razli</w:t>
       </w:r>
       <w:r>
         <w:rPr>
@@ -2784,7 +3414,15 @@
         <w:t>č</w:t>
       </w:r>
       <w:r>
-        <w:t>ite izlo</w:t>
+        <w:t>ite</w:t>
+      </w:r>
+      <w:proofErr w:type="spellEnd"/>
+      <w:r>
+        <w:t xml:space="preserve"> </w:t>
+      </w:r>
+      <w:proofErr w:type="spellStart"/>
+      <w:r>
+        <w:t>izlo</w:t>
       </w:r>
       <w:r>
         <w:rPr>
@@ -2793,7 +3431,15 @@
         <w:t>ž</w:t>
       </w:r>
       <w:r>
-        <w:t>be razli</w:t>
+        <w:t>be</w:t>
+      </w:r>
+      <w:proofErr w:type="spellEnd"/>
+      <w:r>
+        <w:t xml:space="preserve"> </w:t>
+      </w:r>
+      <w:proofErr w:type="spellStart"/>
+      <w:r>
+        <w:t>razli</w:t>
       </w:r>
       <w:r>
         <w:rPr>
@@ -2802,10 +3448,31 @@
         <w:t>č</w:t>
       </w:r>
       <w:r>
-        <w:t>itih kreatora</w:t>
-      </w:r>
-      <w:r>
-        <w:t xml:space="preserve"> i informacije o izlo</w:t>
+        <w:t>itih</w:t>
+      </w:r>
+      <w:proofErr w:type="spellEnd"/>
+      <w:r>
+        <w:t xml:space="preserve"> </w:t>
+      </w:r>
+      <w:proofErr w:type="spellStart"/>
+      <w:r>
+        <w:t>kreatora</w:t>
+      </w:r>
+      <w:proofErr w:type="spellEnd"/>
+      <w:r>
+        <w:t xml:space="preserve"> i </w:t>
+      </w:r>
+      <w:proofErr w:type="spellStart"/>
+      <w:r>
+        <w:t>informacije</w:t>
+      </w:r>
+      <w:proofErr w:type="spellEnd"/>
+      <w:r>
+        <w:t xml:space="preserve"> o </w:t>
+      </w:r>
+      <w:proofErr w:type="spellStart"/>
+      <w:r>
+        <w:t>izlo</w:t>
       </w:r>
       <w:r>
         <w:rPr>
@@ -2816,11 +3483,21 @@
       <w:r>
         <w:t>bama</w:t>
       </w:r>
+      <w:proofErr w:type="spellEnd"/>
       <w:r>
         <w:t xml:space="preserve">:  </w:t>
       </w:r>
-      <w:r>
-        <w:t>naziv izlo</w:t>
+      <w:proofErr w:type="spellStart"/>
+      <w:r>
+        <w:t>naziv</w:t>
+      </w:r>
+      <w:proofErr w:type="spellEnd"/>
+      <w:r>
+        <w:t xml:space="preserve"> </w:t>
+      </w:r>
+      <w:proofErr w:type="spellStart"/>
+      <w:r>
+        <w:t>izlo</w:t>
       </w:r>
       <w:r>
         <w:rPr>
@@ -2829,7 +3506,15 @@
         <w:t>ž</w:t>
       </w:r>
       <w:r>
-        <w:t>be, prose</w:t>
+        <w:t>be</w:t>
+      </w:r>
+      <w:proofErr w:type="spellEnd"/>
+      <w:r>
+        <w:t xml:space="preserve">, </w:t>
+      </w:r>
+      <w:proofErr w:type="spellStart"/>
+      <w:r>
+        <w:t>prose</w:t>
       </w:r>
       <w:r>
         <w:rPr>
@@ -2838,8 +3523,21 @@
         <w:t>č</w:t>
       </w:r>
       <w:r>
-        <w:t xml:space="preserve">na ocena </w:t>
-      </w:r>
+        <w:t>na</w:t>
+      </w:r>
+      <w:proofErr w:type="spellEnd"/>
+      <w:r>
+        <w:t xml:space="preserve"> </w:t>
+      </w:r>
+      <w:proofErr w:type="spellStart"/>
+      <w:r>
+        <w:t>ocena</w:t>
+      </w:r>
+      <w:proofErr w:type="spellEnd"/>
+      <w:r>
+        <w:t xml:space="preserve"> </w:t>
+      </w:r>
+      <w:proofErr w:type="spellStart"/>
       <w:r>
         <w:t>izlo</w:t>
       </w:r>
@@ -2852,15 +3550,27 @@
       <w:r>
         <w:t>be</w:t>
       </w:r>
-      <w:r>
-        <w:t xml:space="preserve">, ukupna </w:t>
-      </w:r>
+      <w:proofErr w:type="spellEnd"/>
+      <w:r>
+        <w:t xml:space="preserve">, </w:t>
+      </w:r>
+      <w:proofErr w:type="spellStart"/>
+      <w:r>
+        <w:t>ukupna</w:t>
+      </w:r>
+      <w:proofErr w:type="spellEnd"/>
+      <w:r>
+        <w:t xml:space="preserve"> </w:t>
+      </w:r>
+      <w:proofErr w:type="spellStart"/>
       <w:r>
         <w:t>vrednosti</w:t>
       </w:r>
-      <w:r>
-        <w:t xml:space="preserve"> </w:t>
-      </w:r>
+      <w:proofErr w:type="spellEnd"/>
+      <w:r>
+        <w:t xml:space="preserve"> </w:t>
+      </w:r>
+      <w:proofErr w:type="spellStart"/>
       <w:r>
         <w:t>izlo</w:t>
       </w:r>
@@ -2873,9 +3583,19 @@
       <w:r>
         <w:t>be</w:t>
       </w:r>
-      <w:r>
-        <w:t xml:space="preserve"> i broj NFT u </w:t>
-      </w:r>
+      <w:proofErr w:type="spellEnd"/>
+      <w:r>
+        <w:t xml:space="preserve"> i </w:t>
+      </w:r>
+      <w:proofErr w:type="spellStart"/>
+      <w:r>
+        <w:t>broj</w:t>
+      </w:r>
+      <w:proofErr w:type="spellEnd"/>
+      <w:r>
+        <w:t xml:space="preserve"> NFT u </w:t>
+      </w:r>
+      <w:proofErr w:type="spellStart"/>
       <w:r>
         <w:t>izlo</w:t>
       </w:r>
@@ -2886,10 +3606,55 @@
         <w:t>ž</w:t>
       </w:r>
       <w:r>
-        <w:t xml:space="preserve">bi. </w:t>
-      </w:r>
-      <w:r>
-        <w:t>Korisnik u gornjem desnom uglu ima padaju</w:t>
+        <w:t>bi</w:t>
+      </w:r>
+      <w:proofErr w:type="spellEnd"/>
+      <w:r>
+        <w:t xml:space="preserve">. </w:t>
+      </w:r>
+      <w:proofErr w:type="spellStart"/>
+      <w:r>
+        <w:t>Korisnik</w:t>
+      </w:r>
+      <w:proofErr w:type="spellEnd"/>
+      <w:r>
+        <w:t xml:space="preserve"> u </w:t>
+      </w:r>
+      <w:proofErr w:type="spellStart"/>
+      <w:r>
+        <w:t>gornjem</w:t>
+      </w:r>
+      <w:proofErr w:type="spellEnd"/>
+      <w:r>
+        <w:t xml:space="preserve"> </w:t>
+      </w:r>
+      <w:r>
+        <w:t>levom</w:t>
+      </w:r>
+      <w:bookmarkStart w:id="7" w:name="_GoBack"/>
+      <w:bookmarkEnd w:id="7"/>
+      <w:r>
+        <w:t xml:space="preserve"> </w:t>
+      </w:r>
+      <w:proofErr w:type="spellStart"/>
+      <w:r>
+        <w:t>uglu</w:t>
+      </w:r>
+      <w:proofErr w:type="spellEnd"/>
+      <w:r>
+        <w:t xml:space="preserve"> </w:t>
+      </w:r>
+      <w:proofErr w:type="spellStart"/>
+      <w:r>
+        <w:t>ima</w:t>
+      </w:r>
+      <w:proofErr w:type="spellEnd"/>
+      <w:r>
+        <w:t xml:space="preserve"> </w:t>
+      </w:r>
+      <w:proofErr w:type="spellStart"/>
+      <w:r>
+        <w:t>padaju</w:t>
       </w:r>
       <w:r>
         <w:rPr>
@@ -2898,7 +3663,39 @@
         <w:t>ć</w:t>
       </w:r>
       <w:r>
-        <w:t>i meni u kom bira na</w:t>
+        <w:t>i</w:t>
+      </w:r>
+      <w:proofErr w:type="spellEnd"/>
+      <w:r>
+        <w:t xml:space="preserve"> </w:t>
+      </w:r>
+      <w:proofErr w:type="spellStart"/>
+      <w:r>
+        <w:t>meni</w:t>
+      </w:r>
+      <w:proofErr w:type="spellEnd"/>
+      <w:r>
+        <w:t xml:space="preserve"> u </w:t>
+      </w:r>
+      <w:proofErr w:type="spellStart"/>
+      <w:r>
+        <w:t>kom</w:t>
+      </w:r>
+      <w:proofErr w:type="spellEnd"/>
+      <w:r>
+        <w:t xml:space="preserve"> </w:t>
+      </w:r>
+      <w:proofErr w:type="spellStart"/>
+      <w:r>
+        <w:t>bira</w:t>
+      </w:r>
+      <w:proofErr w:type="spellEnd"/>
+      <w:r>
+        <w:t xml:space="preserve"> </w:t>
+      </w:r>
+      <w:proofErr w:type="spellStart"/>
+      <w:r>
+        <w:t>na</w:t>
       </w:r>
       <w:r>
         <w:rPr>
@@ -2907,7 +3704,31 @@
         <w:t>č</w:t>
       </w:r>
       <w:r>
-        <w:t>in sortiranja prikaza izlo</w:t>
+        <w:t>in</w:t>
+      </w:r>
+      <w:proofErr w:type="spellEnd"/>
+      <w:r>
+        <w:t xml:space="preserve"> </w:t>
+      </w:r>
+      <w:proofErr w:type="spellStart"/>
+      <w:r>
+        <w:t>sortiranja</w:t>
+      </w:r>
+      <w:proofErr w:type="spellEnd"/>
+      <w:r>
+        <w:t xml:space="preserve"> </w:t>
+      </w:r>
+      <w:proofErr w:type="spellStart"/>
+      <w:r>
+        <w:t>prikaza</w:t>
+      </w:r>
+      <w:proofErr w:type="spellEnd"/>
+      <w:r>
+        <w:t xml:space="preserve"> </w:t>
+      </w:r>
+      <w:proofErr w:type="spellStart"/>
+      <w:r>
+        <w:t>izlo</w:t>
       </w:r>
       <w:r>
         <w:rPr>
@@ -2916,7 +3737,25 @@
         <w:t>ž</w:t>
       </w:r>
       <w:r>
-        <w:t>bi na po</w:t>
+        <w:t>bi</w:t>
+      </w:r>
+      <w:proofErr w:type="spellEnd"/>
+      <w:r>
+        <w:t xml:space="preserve"> </w:t>
+      </w:r>
+      <w:proofErr w:type="spellStart"/>
+      <w:proofErr w:type="gramStart"/>
+      <w:r>
+        <w:t>na</w:t>
+      </w:r>
+      <w:proofErr w:type="spellEnd"/>
+      <w:proofErr w:type="gramEnd"/>
+      <w:r>
+        <w:t xml:space="preserve"> </w:t>
+      </w:r>
+      <w:proofErr w:type="spellStart"/>
+      <w:r>
+        <w:t>po</w:t>
       </w:r>
       <w:r>
         <w:rPr>
@@ -2925,8 +3764,17 @@
         <w:t>č</w:t>
       </w:r>
       <w:r>
-        <w:t>etnoj strani</w:t>
-      </w:r>
+        <w:t>etnoj</w:t>
+      </w:r>
+      <w:proofErr w:type="spellEnd"/>
+      <w:r>
+        <w:t xml:space="preserve"> </w:t>
+      </w:r>
+      <w:proofErr w:type="spellStart"/>
+      <w:r>
+        <w:t>strani</w:t>
+      </w:r>
+      <w:proofErr w:type="spellEnd"/>
       <w:r>
         <w:t>.</w:t>
       </w:r>
@@ -2935,9 +3783,18 @@
       <w:pPr>
         <w:pStyle w:val="heding2"/>
       </w:pPr>
-      <w:bookmarkStart w:id="7" w:name="_Toc160804673"/>
-      <w:r>
-        <w:t>Tok doga</w:t>
+      <w:bookmarkStart w:id="8" w:name="_Toc160804673"/>
+      <w:proofErr w:type="spellStart"/>
+      <w:r>
+        <w:t>Tok</w:t>
+      </w:r>
+      <w:proofErr w:type="spellEnd"/>
+      <w:r>
+        <w:t xml:space="preserve"> </w:t>
+      </w:r>
+      <w:proofErr w:type="spellStart"/>
+      <w:r>
+        <w:t>doga</w:t>
       </w:r>
       <w:r>
         <w:rPr>
@@ -2951,7 +3808,8 @@
         </w:rPr>
         <w:t>aja</w:t>
       </w:r>
-      <w:bookmarkEnd w:id="7"/>
+      <w:bookmarkEnd w:id="8"/>
+      <w:proofErr w:type="spellEnd"/>
     </w:p>
     <w:p>
       <w:pPr>
@@ -2960,11 +3818,68 @@
           <w:u w:val="single"/>
         </w:rPr>
       </w:pPr>
+      <w:proofErr w:type="spellStart"/>
       <w:r>
         <w:rPr>
           <w:u w:val="single"/>
         </w:rPr>
-        <w:t>Korisnik bira sortiranje svih izlo</w:t>
+        <w:t>Korisnik</w:t>
+      </w:r>
+      <w:proofErr w:type="spellEnd"/>
+      <w:r>
+        <w:rPr>
+          <w:u w:val="single"/>
+        </w:rPr>
+        <w:t xml:space="preserve"> </w:t>
+      </w:r>
+      <w:proofErr w:type="spellStart"/>
+      <w:r>
+        <w:rPr>
+          <w:u w:val="single"/>
+        </w:rPr>
+        <w:t>bira</w:t>
+      </w:r>
+      <w:proofErr w:type="spellEnd"/>
+      <w:r>
+        <w:rPr>
+          <w:u w:val="single"/>
+        </w:rPr>
+        <w:t xml:space="preserve"> </w:t>
+      </w:r>
+      <w:proofErr w:type="spellStart"/>
+      <w:r>
+        <w:rPr>
+          <w:u w:val="single"/>
+        </w:rPr>
+        <w:t>sortiranje</w:t>
+      </w:r>
+      <w:proofErr w:type="spellEnd"/>
+      <w:r>
+        <w:rPr>
+          <w:u w:val="single"/>
+        </w:rPr>
+        <w:t xml:space="preserve"> </w:t>
+      </w:r>
+      <w:proofErr w:type="spellStart"/>
+      <w:r>
+        <w:rPr>
+          <w:u w:val="single"/>
+        </w:rPr>
+        <w:t>svih</w:t>
+      </w:r>
+      <w:proofErr w:type="spellEnd"/>
+      <w:r>
+        <w:rPr>
+          <w:u w:val="single"/>
+        </w:rPr>
+        <w:t xml:space="preserve"> </w:t>
+      </w:r>
+      <w:proofErr w:type="spellStart"/>
+      <w:r>
+        <w:rPr>
+          <w:u w:val="single"/>
+        </w:rPr>
+        <w:t>izlo</w:t>
       </w:r>
       <w:r>
         <w:rPr>
@@ -2977,8 +3892,37 @@
         <w:rPr>
           <w:u w:val="single"/>
         </w:rPr>
-        <w:t>bi po nazivu</w:t>
-      </w:r>
+        <w:t>bi</w:t>
+      </w:r>
+      <w:proofErr w:type="spellEnd"/>
+      <w:r>
+        <w:rPr>
+          <w:u w:val="single"/>
+        </w:rPr>
+        <w:t xml:space="preserve"> </w:t>
+      </w:r>
+      <w:proofErr w:type="spellStart"/>
+      <w:r>
+        <w:rPr>
+          <w:u w:val="single"/>
+        </w:rPr>
+        <w:t>po</w:t>
+      </w:r>
+      <w:proofErr w:type="spellEnd"/>
+      <w:r>
+        <w:rPr>
+          <w:u w:val="single"/>
+        </w:rPr>
+        <w:t xml:space="preserve"> </w:t>
+      </w:r>
+      <w:proofErr w:type="spellStart"/>
+      <w:r>
+        <w:rPr>
+          <w:u w:val="single"/>
+        </w:rPr>
+        <w:t>nazivu</w:t>
+      </w:r>
+      <w:proofErr w:type="spellEnd"/>
     </w:p>
     <w:p>
       <w:pPr>
@@ -2987,8 +3931,51 @@
           <w:rFonts w:ascii="MS Mincho" w:eastAsia="MS Mincho" w:hAnsi="MS Mincho" w:cs="MS Mincho"/>
         </w:rPr>
       </w:pPr>
-      <w:r>
-        <w:t>Klikom na opciju za sortiranje izlo</w:t>
+      <w:proofErr w:type="spellStart"/>
+      <w:r>
+        <w:t>Klikom</w:t>
+      </w:r>
+      <w:proofErr w:type="spellEnd"/>
+      <w:r>
+        <w:t xml:space="preserve"> </w:t>
+      </w:r>
+      <w:proofErr w:type="spellStart"/>
+      <w:proofErr w:type="gramStart"/>
+      <w:r>
+        <w:t>na</w:t>
+      </w:r>
+      <w:proofErr w:type="spellEnd"/>
+      <w:proofErr w:type="gramEnd"/>
+      <w:r>
+        <w:t xml:space="preserve"> </w:t>
+      </w:r>
+      <w:proofErr w:type="spellStart"/>
+      <w:r>
+        <w:t>opciju</w:t>
+      </w:r>
+      <w:proofErr w:type="spellEnd"/>
+      <w:r>
+        <w:t xml:space="preserve"> </w:t>
+      </w:r>
+      <w:proofErr w:type="spellStart"/>
+      <w:r>
+        <w:t>za</w:t>
+      </w:r>
+      <w:proofErr w:type="spellEnd"/>
+      <w:r>
+        <w:t xml:space="preserve"> </w:t>
+      </w:r>
+      <w:proofErr w:type="spellStart"/>
+      <w:r>
+        <w:t>sortiranje</w:t>
+      </w:r>
+      <w:proofErr w:type="spellEnd"/>
+      <w:r>
+        <w:t xml:space="preserve"> </w:t>
+      </w:r>
+      <w:proofErr w:type="spellStart"/>
+      <w:r>
+        <w:t>izlo</w:t>
       </w:r>
       <w:r>
         <w:rPr>
@@ -2997,7 +3984,31 @@
         <w:t>ž</w:t>
       </w:r>
       <w:r>
-        <w:t>bi po nazivu, izlo</w:t>
+        <w:t>bi</w:t>
+      </w:r>
+      <w:proofErr w:type="spellEnd"/>
+      <w:r>
+        <w:t xml:space="preserve"> </w:t>
+      </w:r>
+      <w:proofErr w:type="spellStart"/>
+      <w:r>
+        <w:t>po</w:t>
+      </w:r>
+      <w:proofErr w:type="spellEnd"/>
+      <w:r>
+        <w:t xml:space="preserve"> </w:t>
+      </w:r>
+      <w:proofErr w:type="spellStart"/>
+      <w:r>
+        <w:t>nazivu</w:t>
+      </w:r>
+      <w:proofErr w:type="spellEnd"/>
+      <w:r>
+        <w:t xml:space="preserve">, </w:t>
+      </w:r>
+      <w:proofErr w:type="spellStart"/>
+      <w:r>
+        <w:t>izlo</w:t>
       </w:r>
       <w:r>
         <w:rPr>
@@ -3006,8 +4017,13 @@
         <w:t>ž</w:t>
       </w:r>
       <w:r>
-        <w:t xml:space="preserve">be </w:t>
-      </w:r>
+        <w:t>be</w:t>
+      </w:r>
+      <w:proofErr w:type="spellEnd"/>
+      <w:r>
+        <w:t xml:space="preserve"> </w:t>
+      </w:r>
+      <w:proofErr w:type="spellStart"/>
       <w:r>
         <w:rPr>
           <w:rFonts w:ascii="Cambria" w:eastAsia="MS Mincho" w:hAnsi="Cambria" w:cs="MS Mincho"/>
@@ -3015,7 +4031,23 @@
         <w:t>ć</w:t>
       </w:r>
       <w:r>
-        <w:t>e se na po</w:t>
+        <w:t>e</w:t>
+      </w:r>
+      <w:proofErr w:type="spellEnd"/>
+      <w:r>
+        <w:t xml:space="preserve"> se </w:t>
+      </w:r>
+      <w:proofErr w:type="spellStart"/>
+      <w:r>
+        <w:t>na</w:t>
+      </w:r>
+      <w:proofErr w:type="spellEnd"/>
+      <w:r>
+        <w:t xml:space="preserve"> </w:t>
+      </w:r>
+      <w:proofErr w:type="spellStart"/>
+      <w:r>
+        <w:t>po</w:t>
       </w:r>
       <w:r>
         <w:rPr>
@@ -3024,7 +4056,75 @@
         <w:t>č</w:t>
       </w:r>
       <w:r>
-        <w:t>etnoj strani prikazivati jedna ispod druge po abecednom redosledu.</w:t>
+        <w:t>etnoj</w:t>
+      </w:r>
+      <w:proofErr w:type="spellEnd"/>
+      <w:r>
+        <w:t xml:space="preserve"> </w:t>
+      </w:r>
+      <w:proofErr w:type="spellStart"/>
+      <w:r>
+        <w:t>strani</w:t>
+      </w:r>
+      <w:proofErr w:type="spellEnd"/>
+      <w:r>
+        <w:t xml:space="preserve"> </w:t>
+      </w:r>
+      <w:proofErr w:type="spellStart"/>
+      <w:r>
+        <w:t>prikazivati</w:t>
+      </w:r>
+      <w:proofErr w:type="spellEnd"/>
+      <w:r>
+        <w:t xml:space="preserve"> </w:t>
+      </w:r>
+      <w:proofErr w:type="spellStart"/>
+      <w:r>
+        <w:t>jedna</w:t>
+      </w:r>
+      <w:proofErr w:type="spellEnd"/>
+      <w:r>
+        <w:t xml:space="preserve"> </w:t>
+      </w:r>
+      <w:proofErr w:type="spellStart"/>
+      <w:r>
+        <w:t>ispod</w:t>
+      </w:r>
+      <w:proofErr w:type="spellEnd"/>
+      <w:r>
+        <w:t xml:space="preserve"> </w:t>
+      </w:r>
+      <w:proofErr w:type="spellStart"/>
+      <w:r>
+        <w:t>druge</w:t>
+      </w:r>
+      <w:proofErr w:type="spellEnd"/>
+      <w:r>
+        <w:t xml:space="preserve"> </w:t>
+      </w:r>
+      <w:proofErr w:type="spellStart"/>
+      <w:r>
+        <w:t>po</w:t>
+      </w:r>
+      <w:proofErr w:type="spellEnd"/>
+      <w:r>
+        <w:t xml:space="preserve"> </w:t>
+      </w:r>
+      <w:proofErr w:type="spellStart"/>
+      <w:r>
+        <w:t>abecednom</w:t>
+      </w:r>
+      <w:proofErr w:type="spellEnd"/>
+      <w:r>
+        <w:t xml:space="preserve"> </w:t>
+      </w:r>
+      <w:proofErr w:type="spellStart"/>
+      <w:r>
+        <w:t>redosledu</w:t>
+      </w:r>
+      <w:proofErr w:type="spellEnd"/>
+      <w:r>
+        <w:t>.</w:t>
       </w:r>
     </w:p>
     <w:p>
@@ -3034,11 +4134,68 @@
           <w:u w:val="single"/>
         </w:rPr>
       </w:pPr>
+      <w:proofErr w:type="spellStart"/>
       <w:r>
         <w:rPr>
           <w:u w:val="single"/>
         </w:rPr>
-        <w:t>Korisnik bira sortiranje svih izlo</w:t>
+        <w:t>Korisnik</w:t>
+      </w:r>
+      <w:proofErr w:type="spellEnd"/>
+      <w:r>
+        <w:rPr>
+          <w:u w:val="single"/>
+        </w:rPr>
+        <w:t xml:space="preserve"> </w:t>
+      </w:r>
+      <w:proofErr w:type="spellStart"/>
+      <w:r>
+        <w:rPr>
+          <w:u w:val="single"/>
+        </w:rPr>
+        <w:t>bira</w:t>
+      </w:r>
+      <w:proofErr w:type="spellEnd"/>
+      <w:r>
+        <w:rPr>
+          <w:u w:val="single"/>
+        </w:rPr>
+        <w:t xml:space="preserve"> </w:t>
+      </w:r>
+      <w:proofErr w:type="spellStart"/>
+      <w:r>
+        <w:rPr>
+          <w:u w:val="single"/>
+        </w:rPr>
+        <w:t>sortiranje</w:t>
+      </w:r>
+      <w:proofErr w:type="spellEnd"/>
+      <w:r>
+        <w:rPr>
+          <w:u w:val="single"/>
+        </w:rPr>
+        <w:t xml:space="preserve"> </w:t>
+      </w:r>
+      <w:proofErr w:type="spellStart"/>
+      <w:r>
+        <w:rPr>
+          <w:u w:val="single"/>
+        </w:rPr>
+        <w:t>svih</w:t>
+      </w:r>
+      <w:proofErr w:type="spellEnd"/>
+      <w:r>
+        <w:rPr>
+          <w:u w:val="single"/>
+        </w:rPr>
+        <w:t xml:space="preserve"> </w:t>
+      </w:r>
+      <w:proofErr w:type="spellStart"/>
+      <w:r>
+        <w:rPr>
+          <w:u w:val="single"/>
+        </w:rPr>
+        <w:t>izlo</w:t>
       </w:r>
       <w:r>
         <w:rPr>
@@ -3051,21 +4208,87 @@
         <w:rPr>
           <w:u w:val="single"/>
         </w:rPr>
-        <w:t xml:space="preserve">bi po </w:t>
-      </w:r>
+        <w:t>bi</w:t>
+      </w:r>
+      <w:proofErr w:type="spellEnd"/>
       <w:r>
         <w:rPr>
           <w:u w:val="single"/>
         </w:rPr>
+        <w:t xml:space="preserve"> </w:t>
+      </w:r>
+      <w:proofErr w:type="spellStart"/>
+      <w:r>
+        <w:rPr>
+          <w:u w:val="single"/>
+        </w:rPr>
+        <w:t>po</w:t>
+      </w:r>
+      <w:proofErr w:type="spellEnd"/>
+      <w:r>
+        <w:rPr>
+          <w:u w:val="single"/>
+        </w:rPr>
+        <w:t xml:space="preserve"> </w:t>
+      </w:r>
+      <w:proofErr w:type="spellStart"/>
+      <w:r>
+        <w:rPr>
+          <w:u w:val="single"/>
+        </w:rPr>
         <w:t>oceni</w:t>
       </w:r>
+      <w:proofErr w:type="spellEnd"/>
     </w:p>
     <w:p>
       <w:pPr>
         <w:pStyle w:val="Normal1"/>
       </w:pPr>
-      <w:r>
-        <w:t>Klikom na opciju za sortiranje izlo</w:t>
+      <w:proofErr w:type="spellStart"/>
+      <w:r>
+        <w:t>Klikom</w:t>
+      </w:r>
+      <w:proofErr w:type="spellEnd"/>
+      <w:r>
+        <w:t xml:space="preserve"> </w:t>
+      </w:r>
+      <w:proofErr w:type="spellStart"/>
+      <w:proofErr w:type="gramStart"/>
+      <w:r>
+        <w:t>na</w:t>
+      </w:r>
+      <w:proofErr w:type="spellEnd"/>
+      <w:proofErr w:type="gramEnd"/>
+      <w:r>
+        <w:t xml:space="preserve"> </w:t>
+      </w:r>
+      <w:proofErr w:type="spellStart"/>
+      <w:r>
+        <w:t>opciju</w:t>
+      </w:r>
+      <w:proofErr w:type="spellEnd"/>
+      <w:r>
+        <w:t xml:space="preserve"> </w:t>
+      </w:r>
+      <w:proofErr w:type="spellStart"/>
+      <w:r>
+        <w:t>za</w:t>
+      </w:r>
+      <w:proofErr w:type="spellEnd"/>
+      <w:r>
+        <w:t xml:space="preserve"> </w:t>
+      </w:r>
+      <w:proofErr w:type="spellStart"/>
+      <w:r>
+        <w:t>sortiranje</w:t>
+      </w:r>
+      <w:proofErr w:type="spellEnd"/>
+      <w:r>
+        <w:t xml:space="preserve"> </w:t>
+      </w:r>
+      <w:proofErr w:type="spellStart"/>
+      <w:r>
+        <w:t>izlo</w:t>
       </w:r>
       <w:r>
         <w:rPr>
@@ -3074,13 +4297,31 @@
         <w:t>ž</w:t>
       </w:r>
       <w:r>
-        <w:t xml:space="preserve">bi po </w:t>
-      </w:r>
+        <w:t>bi</w:t>
+      </w:r>
+      <w:proofErr w:type="spellEnd"/>
+      <w:r>
+        <w:t xml:space="preserve"> </w:t>
+      </w:r>
+      <w:proofErr w:type="spellStart"/>
+      <w:r>
+        <w:t>po</w:t>
+      </w:r>
+      <w:proofErr w:type="spellEnd"/>
+      <w:r>
+        <w:t xml:space="preserve"> </w:t>
+      </w:r>
+      <w:proofErr w:type="spellStart"/>
       <w:r>
         <w:t>oceni</w:t>
       </w:r>
-      <w:r>
-        <w:t>, izlo</w:t>
+      <w:proofErr w:type="spellEnd"/>
+      <w:r>
+        <w:t xml:space="preserve">, </w:t>
+      </w:r>
+      <w:proofErr w:type="spellStart"/>
+      <w:r>
+        <w:t>izlo</w:t>
       </w:r>
       <w:r>
         <w:rPr>
@@ -3089,8 +4330,13 @@
         <w:t>ž</w:t>
       </w:r>
       <w:r>
-        <w:t xml:space="preserve">be </w:t>
-      </w:r>
+        <w:t>be</w:t>
+      </w:r>
+      <w:proofErr w:type="spellEnd"/>
+      <w:r>
+        <w:t xml:space="preserve"> </w:t>
+      </w:r>
+      <w:proofErr w:type="spellStart"/>
       <w:r>
         <w:rPr>
           <w:rFonts w:ascii="MS Mincho" w:eastAsia="MS Mincho" w:hAnsi="MS Mincho" w:cs="MS Mincho" w:hint="eastAsia"/>
@@ -3098,7 +4344,23 @@
         <w:t>ć</w:t>
       </w:r>
       <w:r>
-        <w:t>e se na po</w:t>
+        <w:t>e</w:t>
+      </w:r>
+      <w:proofErr w:type="spellEnd"/>
+      <w:r>
+        <w:t xml:space="preserve"> se </w:t>
+      </w:r>
+      <w:proofErr w:type="spellStart"/>
+      <w:r>
+        <w:t>na</w:t>
+      </w:r>
+      <w:proofErr w:type="spellEnd"/>
+      <w:r>
+        <w:t xml:space="preserve"> </w:t>
+      </w:r>
+      <w:proofErr w:type="spellStart"/>
+      <w:r>
+        <w:t>po</w:t>
       </w:r>
       <w:r>
         <w:rPr>
@@ -3107,8 +4369,61 @@
         <w:t>č</w:t>
       </w:r>
       <w:r>
-        <w:t xml:space="preserve">etnoj strani prikazivati jedna ispod druge po </w:t>
-      </w:r>
+        <w:t>etnoj</w:t>
+      </w:r>
+      <w:proofErr w:type="spellEnd"/>
+      <w:r>
+        <w:t xml:space="preserve"> </w:t>
+      </w:r>
+      <w:proofErr w:type="spellStart"/>
+      <w:r>
+        <w:t>strani</w:t>
+      </w:r>
+      <w:proofErr w:type="spellEnd"/>
+      <w:r>
+        <w:t xml:space="preserve"> </w:t>
+      </w:r>
+      <w:proofErr w:type="spellStart"/>
+      <w:r>
+        <w:t>prikazivati</w:t>
+      </w:r>
+      <w:proofErr w:type="spellEnd"/>
+      <w:r>
+        <w:t xml:space="preserve"> </w:t>
+      </w:r>
+      <w:proofErr w:type="spellStart"/>
+      <w:r>
+        <w:t>jedna</w:t>
+      </w:r>
+      <w:proofErr w:type="spellEnd"/>
+      <w:r>
+        <w:t xml:space="preserve"> </w:t>
+      </w:r>
+      <w:proofErr w:type="spellStart"/>
+      <w:r>
+        <w:t>ispod</w:t>
+      </w:r>
+      <w:proofErr w:type="spellEnd"/>
+      <w:r>
+        <w:t xml:space="preserve"> </w:t>
+      </w:r>
+      <w:proofErr w:type="spellStart"/>
+      <w:r>
+        <w:t>druge</w:t>
+      </w:r>
+      <w:proofErr w:type="spellEnd"/>
+      <w:r>
+        <w:t xml:space="preserve"> </w:t>
+      </w:r>
+      <w:proofErr w:type="spellStart"/>
+      <w:r>
+        <w:t>po</w:t>
+      </w:r>
+      <w:proofErr w:type="spellEnd"/>
+      <w:r>
+        <w:t xml:space="preserve"> </w:t>
+      </w:r>
+      <w:proofErr w:type="spellStart"/>
       <w:r>
         <w:t>prose</w:t>
       </w:r>
@@ -3119,10 +4434,23 @@
         <w:t>č</w:t>
       </w:r>
       <w:r>
-        <w:t>noj oceni</w:t>
-      </w:r>
-      <w:r>
-        <w:t xml:space="preserve"> izlo</w:t>
+        <w:t>noj</w:t>
+      </w:r>
+      <w:proofErr w:type="spellEnd"/>
+      <w:r>
+        <w:t xml:space="preserve"> </w:t>
+      </w:r>
+      <w:proofErr w:type="spellStart"/>
+      <w:r>
+        <w:t>oceni</w:t>
+      </w:r>
+      <w:proofErr w:type="spellEnd"/>
+      <w:r>
+        <w:t xml:space="preserve"> </w:t>
+      </w:r>
+      <w:proofErr w:type="spellStart"/>
+      <w:r>
+        <w:t>izlo</w:t>
       </w:r>
       <w:r>
         <w:rPr>
@@ -3133,8 +4461,13 @@
       <w:r>
         <w:t>be</w:t>
       </w:r>
-      <w:r>
-        <w:t>, od najve</w:t>
+      <w:proofErr w:type="spellEnd"/>
+      <w:r>
+        <w:t xml:space="preserve">, od </w:t>
+      </w:r>
+      <w:proofErr w:type="spellStart"/>
+      <w:r>
+        <w:t>najve</w:t>
       </w:r>
       <w:r>
         <w:rPr>
@@ -3145,8 +4478,33 @@
       <w:r>
         <w:t>e</w:t>
       </w:r>
-      <w:r>
-        <w:t xml:space="preserve"> ka najmanjoj oceni.</w:t>
+      <w:proofErr w:type="spellEnd"/>
+      <w:r>
+        <w:t xml:space="preserve"> </w:t>
+      </w:r>
+      <w:proofErr w:type="spellStart"/>
+      <w:r>
+        <w:t>ka</w:t>
+      </w:r>
+      <w:proofErr w:type="spellEnd"/>
+      <w:r>
+        <w:t xml:space="preserve"> </w:t>
+      </w:r>
+      <w:proofErr w:type="spellStart"/>
+      <w:r>
+        <w:t>najmanjoj</w:t>
+      </w:r>
+      <w:proofErr w:type="spellEnd"/>
+      <w:r>
+        <w:t xml:space="preserve"> </w:t>
+      </w:r>
+      <w:proofErr w:type="spellStart"/>
+      <w:r>
+        <w:t>oceni</w:t>
+      </w:r>
+      <w:proofErr w:type="spellEnd"/>
+      <w:r>
+        <w:t>.</w:t>
       </w:r>
     </w:p>
     <w:p>
@@ -3156,11 +4514,68 @@
           <w:u w:val="single"/>
         </w:rPr>
       </w:pPr>
+      <w:proofErr w:type="spellStart"/>
       <w:r>
         <w:rPr>
           <w:u w:val="single"/>
         </w:rPr>
-        <w:t>Korisnik bira sortiranje svih izlo</w:t>
+        <w:t>Korisnik</w:t>
+      </w:r>
+      <w:proofErr w:type="spellEnd"/>
+      <w:r>
+        <w:rPr>
+          <w:u w:val="single"/>
+        </w:rPr>
+        <w:t xml:space="preserve"> </w:t>
+      </w:r>
+      <w:proofErr w:type="spellStart"/>
+      <w:r>
+        <w:rPr>
+          <w:u w:val="single"/>
+        </w:rPr>
+        <w:t>bira</w:t>
+      </w:r>
+      <w:proofErr w:type="spellEnd"/>
+      <w:r>
+        <w:rPr>
+          <w:u w:val="single"/>
+        </w:rPr>
+        <w:t xml:space="preserve"> </w:t>
+      </w:r>
+      <w:proofErr w:type="spellStart"/>
+      <w:r>
+        <w:rPr>
+          <w:u w:val="single"/>
+        </w:rPr>
+        <w:t>sortiranje</w:t>
+      </w:r>
+      <w:proofErr w:type="spellEnd"/>
+      <w:r>
+        <w:rPr>
+          <w:u w:val="single"/>
+        </w:rPr>
+        <w:t xml:space="preserve"> </w:t>
+      </w:r>
+      <w:proofErr w:type="spellStart"/>
+      <w:r>
+        <w:rPr>
+          <w:u w:val="single"/>
+        </w:rPr>
+        <w:t>svih</w:t>
+      </w:r>
+      <w:proofErr w:type="spellEnd"/>
+      <w:r>
+        <w:rPr>
+          <w:u w:val="single"/>
+        </w:rPr>
+        <w:t xml:space="preserve"> </w:t>
+      </w:r>
+      <w:proofErr w:type="spellStart"/>
+      <w:r>
+        <w:rPr>
+          <w:u w:val="single"/>
+        </w:rPr>
+        <w:t>izlo</w:t>
       </w:r>
       <w:r>
         <w:rPr>
@@ -3173,8 +4588,30 @@
         <w:rPr>
           <w:u w:val="single"/>
         </w:rPr>
-        <w:t xml:space="preserve">bi po </w:t>
-      </w:r>
+        <w:t>bi</w:t>
+      </w:r>
+      <w:proofErr w:type="spellEnd"/>
+      <w:r>
+        <w:rPr>
+          <w:u w:val="single"/>
+        </w:rPr>
+        <w:t xml:space="preserve"> </w:t>
+      </w:r>
+      <w:proofErr w:type="spellStart"/>
+      <w:r>
+        <w:rPr>
+          <w:u w:val="single"/>
+        </w:rPr>
+        <w:t>po</w:t>
+      </w:r>
+      <w:proofErr w:type="spellEnd"/>
+      <w:r>
+        <w:rPr>
+          <w:u w:val="single"/>
+        </w:rPr>
+        <w:t xml:space="preserve"> </w:t>
+      </w:r>
+      <w:proofErr w:type="spellStart"/>
       <w:r>
         <w:rPr>
           <w:u w:val="single"/>
@@ -3194,13 +4631,57 @@
         </w:rPr>
         <w:t>ini</w:t>
       </w:r>
+      <w:proofErr w:type="spellEnd"/>
     </w:p>
     <w:p>
       <w:pPr>
         <w:pStyle w:val="Normal1"/>
       </w:pPr>
-      <w:r>
-        <w:t>Klikom na opciju za sortiranje izlo</w:t>
+      <w:proofErr w:type="spellStart"/>
+      <w:r>
+        <w:t>Klikom</w:t>
+      </w:r>
+      <w:proofErr w:type="spellEnd"/>
+      <w:r>
+        <w:t xml:space="preserve"> </w:t>
+      </w:r>
+      <w:proofErr w:type="spellStart"/>
+      <w:proofErr w:type="gramStart"/>
+      <w:r>
+        <w:t>na</w:t>
+      </w:r>
+      <w:proofErr w:type="spellEnd"/>
+      <w:proofErr w:type="gramEnd"/>
+      <w:r>
+        <w:t xml:space="preserve"> </w:t>
+      </w:r>
+      <w:proofErr w:type="spellStart"/>
+      <w:r>
+        <w:t>opciju</w:t>
+      </w:r>
+      <w:proofErr w:type="spellEnd"/>
+      <w:r>
+        <w:t xml:space="preserve"> </w:t>
+      </w:r>
+      <w:proofErr w:type="spellStart"/>
+      <w:r>
+        <w:t>za</w:t>
+      </w:r>
+      <w:proofErr w:type="spellEnd"/>
+      <w:r>
+        <w:t xml:space="preserve"> </w:t>
+      </w:r>
+      <w:proofErr w:type="spellStart"/>
+      <w:r>
+        <w:t>sortiranje</w:t>
+      </w:r>
+      <w:proofErr w:type="spellEnd"/>
+      <w:r>
+        <w:t xml:space="preserve"> </w:t>
+      </w:r>
+      <w:proofErr w:type="spellStart"/>
+      <w:r>
+        <w:t>izlo</w:t>
       </w:r>
       <w:r>
         <w:rPr>
@@ -3209,8 +4690,21 @@
         <w:t>ž</w:t>
       </w:r>
       <w:r>
-        <w:t xml:space="preserve">bi po </w:t>
-      </w:r>
+        <w:t>bi</w:t>
+      </w:r>
+      <w:proofErr w:type="spellEnd"/>
+      <w:r>
+        <w:t xml:space="preserve"> </w:t>
+      </w:r>
+      <w:proofErr w:type="spellStart"/>
+      <w:r>
+        <w:t>po</w:t>
+      </w:r>
+      <w:proofErr w:type="spellEnd"/>
+      <w:r>
+        <w:t xml:space="preserve"> </w:t>
+      </w:r>
+      <w:proofErr w:type="spellStart"/>
       <w:r>
         <w:t>veli</w:t>
       </w:r>
@@ -3221,7 +4715,15 @@
         <w:t>č</w:t>
       </w:r>
       <w:r>
-        <w:t>ini, izlo</w:t>
+        <w:t>ini</w:t>
+      </w:r>
+      <w:proofErr w:type="spellEnd"/>
+      <w:r>
+        <w:t xml:space="preserve">, </w:t>
+      </w:r>
+      <w:proofErr w:type="spellStart"/>
+      <w:r>
+        <w:t>izlo</w:t>
       </w:r>
       <w:r>
         <w:rPr>
@@ -3230,8 +4732,13 @@
         <w:t>ž</w:t>
       </w:r>
       <w:r>
-        <w:t xml:space="preserve">be </w:t>
-      </w:r>
+        <w:t>be</w:t>
+      </w:r>
+      <w:proofErr w:type="spellEnd"/>
+      <w:r>
+        <w:t xml:space="preserve"> </w:t>
+      </w:r>
+      <w:proofErr w:type="spellStart"/>
       <w:r>
         <w:rPr>
           <w:rFonts w:ascii="MS Mincho" w:eastAsia="MS Mincho" w:hAnsi="MS Mincho" w:cs="MS Mincho" w:hint="eastAsia"/>
@@ -3239,7 +4746,23 @@
         <w:t>ć</w:t>
       </w:r>
       <w:r>
-        <w:t>e se na po</w:t>
+        <w:t>e</w:t>
+      </w:r>
+      <w:proofErr w:type="spellEnd"/>
+      <w:r>
+        <w:t xml:space="preserve"> se </w:t>
+      </w:r>
+      <w:proofErr w:type="spellStart"/>
+      <w:r>
+        <w:t>na</w:t>
+      </w:r>
+      <w:proofErr w:type="spellEnd"/>
+      <w:r>
+        <w:t xml:space="preserve"> </w:t>
+      </w:r>
+      <w:proofErr w:type="spellStart"/>
+      <w:r>
+        <w:t>po</w:t>
       </w:r>
       <w:r>
         <w:rPr>
@@ -3248,11 +4771,77 @@
         <w:t>č</w:t>
       </w:r>
       <w:r>
-        <w:t xml:space="preserve">etnoj strani prikazivati jedna ispod druge po </w:t>
-      </w:r>
-      <w:r>
-        <w:t xml:space="preserve">ukupnom broju NFT u </w:t>
-      </w:r>
+        <w:t>etnoj</w:t>
+      </w:r>
+      <w:proofErr w:type="spellEnd"/>
+      <w:r>
+        <w:t xml:space="preserve"> </w:t>
+      </w:r>
+      <w:proofErr w:type="spellStart"/>
+      <w:r>
+        <w:t>strani</w:t>
+      </w:r>
+      <w:proofErr w:type="spellEnd"/>
+      <w:r>
+        <w:t xml:space="preserve"> </w:t>
+      </w:r>
+      <w:proofErr w:type="spellStart"/>
+      <w:r>
+        <w:t>prikazivati</w:t>
+      </w:r>
+      <w:proofErr w:type="spellEnd"/>
+      <w:r>
+        <w:t xml:space="preserve"> </w:t>
+      </w:r>
+      <w:proofErr w:type="spellStart"/>
+      <w:r>
+        <w:t>jedna</w:t>
+      </w:r>
+      <w:proofErr w:type="spellEnd"/>
+      <w:r>
+        <w:t xml:space="preserve"> </w:t>
+      </w:r>
+      <w:proofErr w:type="spellStart"/>
+      <w:r>
+        <w:t>ispod</w:t>
+      </w:r>
+      <w:proofErr w:type="spellEnd"/>
+      <w:r>
+        <w:t xml:space="preserve"> </w:t>
+      </w:r>
+      <w:proofErr w:type="spellStart"/>
+      <w:r>
+        <w:t>druge</w:t>
+      </w:r>
+      <w:proofErr w:type="spellEnd"/>
+      <w:r>
+        <w:t xml:space="preserve"> </w:t>
+      </w:r>
+      <w:proofErr w:type="spellStart"/>
+      <w:r>
+        <w:t>po</w:t>
+      </w:r>
+      <w:proofErr w:type="spellEnd"/>
+      <w:r>
+        <w:t xml:space="preserve"> </w:t>
+      </w:r>
+      <w:proofErr w:type="spellStart"/>
+      <w:r>
+        <w:t>ukupnom</w:t>
+      </w:r>
+      <w:proofErr w:type="spellEnd"/>
+      <w:r>
+        <w:t xml:space="preserve"> </w:t>
+      </w:r>
+      <w:proofErr w:type="spellStart"/>
+      <w:r>
+        <w:t>broju</w:t>
+      </w:r>
+      <w:proofErr w:type="spellEnd"/>
+      <w:r>
+        <w:t xml:space="preserve"> NFT u </w:t>
+      </w:r>
+      <w:proofErr w:type="spellStart"/>
       <w:r>
         <w:t>izlo</w:t>
       </w:r>
@@ -3265,8 +4854,13 @@
       <w:r>
         <w:t>bi</w:t>
       </w:r>
-      <w:r>
-        <w:t>, opadaju</w:t>
+      <w:proofErr w:type="spellEnd"/>
+      <w:r>
+        <w:t xml:space="preserve">, </w:t>
+      </w:r>
+      <w:proofErr w:type="spellStart"/>
+      <w:r>
+        <w:t>opadaju</w:t>
       </w:r>
       <w:r>
         <w:rPr>
@@ -3277,6 +4871,7 @@
       <w:r>
         <w:t>e</w:t>
       </w:r>
+      <w:proofErr w:type="spellEnd"/>
       <w:r>
         <w:t>.</w:t>
       </w:r>
@@ -3288,11 +4883,68 @@
           <w:u w:val="single"/>
         </w:rPr>
       </w:pPr>
+      <w:proofErr w:type="spellStart"/>
       <w:r>
         <w:rPr>
           <w:u w:val="single"/>
         </w:rPr>
-        <w:t>Korisnik bira sortiranje svih izlo</w:t>
+        <w:t>Korisnik</w:t>
+      </w:r>
+      <w:proofErr w:type="spellEnd"/>
+      <w:r>
+        <w:rPr>
+          <w:u w:val="single"/>
+        </w:rPr>
+        <w:t xml:space="preserve"> </w:t>
+      </w:r>
+      <w:proofErr w:type="spellStart"/>
+      <w:r>
+        <w:rPr>
+          <w:u w:val="single"/>
+        </w:rPr>
+        <w:t>bira</w:t>
+      </w:r>
+      <w:proofErr w:type="spellEnd"/>
+      <w:r>
+        <w:rPr>
+          <w:u w:val="single"/>
+        </w:rPr>
+        <w:t xml:space="preserve"> </w:t>
+      </w:r>
+      <w:proofErr w:type="spellStart"/>
+      <w:r>
+        <w:rPr>
+          <w:u w:val="single"/>
+        </w:rPr>
+        <w:t>sortiranje</w:t>
+      </w:r>
+      <w:proofErr w:type="spellEnd"/>
+      <w:r>
+        <w:rPr>
+          <w:u w:val="single"/>
+        </w:rPr>
+        <w:t xml:space="preserve"> </w:t>
+      </w:r>
+      <w:proofErr w:type="spellStart"/>
+      <w:r>
+        <w:rPr>
+          <w:u w:val="single"/>
+        </w:rPr>
+        <w:t>svih</w:t>
+      </w:r>
+      <w:proofErr w:type="spellEnd"/>
+      <w:r>
+        <w:rPr>
+          <w:u w:val="single"/>
+        </w:rPr>
+        <w:t xml:space="preserve"> </w:t>
+      </w:r>
+      <w:proofErr w:type="spellStart"/>
+      <w:r>
+        <w:rPr>
+          <w:u w:val="single"/>
+        </w:rPr>
+        <w:t>izlo</w:t>
       </w:r>
       <w:r>
         <w:rPr>
@@ -3305,21 +4957,87 @@
         <w:rPr>
           <w:u w:val="single"/>
         </w:rPr>
-        <w:t xml:space="preserve">bi po </w:t>
-      </w:r>
+        <w:t>bi</w:t>
+      </w:r>
+      <w:proofErr w:type="spellEnd"/>
       <w:r>
         <w:rPr>
           <w:u w:val="single"/>
         </w:rPr>
+        <w:t xml:space="preserve"> </w:t>
+      </w:r>
+      <w:proofErr w:type="spellStart"/>
+      <w:r>
+        <w:rPr>
+          <w:u w:val="single"/>
+        </w:rPr>
+        <w:t>po</w:t>
+      </w:r>
+      <w:proofErr w:type="spellEnd"/>
+      <w:r>
+        <w:rPr>
+          <w:u w:val="single"/>
+        </w:rPr>
+        <w:t xml:space="preserve"> </w:t>
+      </w:r>
+      <w:proofErr w:type="spellStart"/>
+      <w:r>
+        <w:rPr>
+          <w:u w:val="single"/>
+        </w:rPr>
         <w:t>vrednosti</w:t>
       </w:r>
+      <w:proofErr w:type="spellEnd"/>
     </w:p>
     <w:p>
       <w:pPr>
         <w:pStyle w:val="Normal1"/>
       </w:pPr>
-      <w:r>
-        <w:t>Klikom na opciju za sortiranje izlo</w:t>
+      <w:proofErr w:type="spellStart"/>
+      <w:r>
+        <w:t>Klikom</w:t>
+      </w:r>
+      <w:proofErr w:type="spellEnd"/>
+      <w:r>
+        <w:t xml:space="preserve"> </w:t>
+      </w:r>
+      <w:proofErr w:type="spellStart"/>
+      <w:proofErr w:type="gramStart"/>
+      <w:r>
+        <w:t>na</w:t>
+      </w:r>
+      <w:proofErr w:type="spellEnd"/>
+      <w:proofErr w:type="gramEnd"/>
+      <w:r>
+        <w:t xml:space="preserve"> </w:t>
+      </w:r>
+      <w:proofErr w:type="spellStart"/>
+      <w:r>
+        <w:t>opciju</w:t>
+      </w:r>
+      <w:proofErr w:type="spellEnd"/>
+      <w:r>
+        <w:t xml:space="preserve"> </w:t>
+      </w:r>
+      <w:proofErr w:type="spellStart"/>
+      <w:r>
+        <w:t>za</w:t>
+      </w:r>
+      <w:proofErr w:type="spellEnd"/>
+      <w:r>
+        <w:t xml:space="preserve"> </w:t>
+      </w:r>
+      <w:proofErr w:type="spellStart"/>
+      <w:r>
+        <w:t>sortiranje</w:t>
+      </w:r>
+      <w:proofErr w:type="spellEnd"/>
+      <w:r>
+        <w:t xml:space="preserve"> </w:t>
+      </w:r>
+      <w:proofErr w:type="spellStart"/>
+      <w:r>
+        <w:t>izlo</w:t>
       </w:r>
       <w:r>
         <w:rPr>
@@ -3328,13 +5046,31 @@
         <w:t>ž</w:t>
       </w:r>
       <w:r>
-        <w:t xml:space="preserve">bi po </w:t>
-      </w:r>
+        <w:t>bi</w:t>
+      </w:r>
+      <w:proofErr w:type="spellEnd"/>
+      <w:r>
+        <w:t xml:space="preserve"> </w:t>
+      </w:r>
+      <w:proofErr w:type="spellStart"/>
+      <w:r>
+        <w:t>po</w:t>
+      </w:r>
+      <w:proofErr w:type="spellEnd"/>
+      <w:r>
+        <w:t xml:space="preserve"> </w:t>
+      </w:r>
+      <w:proofErr w:type="spellStart"/>
       <w:r>
         <w:t>vrednosti</w:t>
       </w:r>
-      <w:r>
-        <w:t>, izlo</w:t>
+      <w:proofErr w:type="spellEnd"/>
+      <w:r>
+        <w:t xml:space="preserve">, </w:t>
+      </w:r>
+      <w:proofErr w:type="spellStart"/>
+      <w:r>
+        <w:t>izlo</w:t>
       </w:r>
       <w:r>
         <w:rPr>
@@ -3343,8 +5079,13 @@
         <w:t>ž</w:t>
       </w:r>
       <w:r>
-        <w:t xml:space="preserve">be </w:t>
-      </w:r>
+        <w:t>be</w:t>
+      </w:r>
+      <w:proofErr w:type="spellEnd"/>
+      <w:r>
+        <w:t xml:space="preserve"> </w:t>
+      </w:r>
+      <w:proofErr w:type="spellStart"/>
       <w:r>
         <w:rPr>
           <w:rFonts w:ascii="MS Mincho" w:eastAsia="MS Mincho" w:hAnsi="MS Mincho" w:cs="MS Mincho" w:hint="eastAsia"/>
@@ -3352,7 +5093,23 @@
         <w:t>ć</w:t>
       </w:r>
       <w:r>
-        <w:t>e se na po</w:t>
+        <w:t>e</w:t>
+      </w:r>
+      <w:proofErr w:type="spellEnd"/>
+      <w:r>
+        <w:t xml:space="preserve"> se </w:t>
+      </w:r>
+      <w:proofErr w:type="spellStart"/>
+      <w:r>
+        <w:t>na</w:t>
+      </w:r>
+      <w:proofErr w:type="spellEnd"/>
+      <w:r>
+        <w:t xml:space="preserve"> </w:t>
+      </w:r>
+      <w:proofErr w:type="spellStart"/>
+      <w:r>
+        <w:t>po</w:t>
       </w:r>
       <w:r>
         <w:rPr>
@@ -3361,11 +5118,77 @@
         <w:t>č</w:t>
       </w:r>
       <w:r>
-        <w:t xml:space="preserve">etnoj strani prikazivati jedna ispod druge po </w:t>
-      </w:r>
-      <w:r>
-        <w:t xml:space="preserve">ukupnoj vrednosti </w:t>
-      </w:r>
+        <w:t>etnoj</w:t>
+      </w:r>
+      <w:proofErr w:type="spellEnd"/>
+      <w:r>
+        <w:t xml:space="preserve"> </w:t>
+      </w:r>
+      <w:proofErr w:type="spellStart"/>
+      <w:r>
+        <w:t>strani</w:t>
+      </w:r>
+      <w:proofErr w:type="spellEnd"/>
+      <w:r>
+        <w:t xml:space="preserve"> </w:t>
+      </w:r>
+      <w:proofErr w:type="spellStart"/>
+      <w:r>
+        <w:t>prikazivati</w:t>
+      </w:r>
+      <w:proofErr w:type="spellEnd"/>
+      <w:r>
+        <w:t xml:space="preserve"> </w:t>
+      </w:r>
+      <w:proofErr w:type="spellStart"/>
+      <w:r>
+        <w:t>jedna</w:t>
+      </w:r>
+      <w:proofErr w:type="spellEnd"/>
+      <w:r>
+        <w:t xml:space="preserve"> </w:t>
+      </w:r>
+      <w:proofErr w:type="spellStart"/>
+      <w:r>
+        <w:t>ispod</w:t>
+      </w:r>
+      <w:proofErr w:type="spellEnd"/>
+      <w:r>
+        <w:t xml:space="preserve"> </w:t>
+      </w:r>
+      <w:proofErr w:type="spellStart"/>
+      <w:r>
+        <w:t>druge</w:t>
+      </w:r>
+      <w:proofErr w:type="spellEnd"/>
+      <w:r>
+        <w:t xml:space="preserve"> </w:t>
+      </w:r>
+      <w:proofErr w:type="spellStart"/>
+      <w:r>
+        <w:t>po</w:t>
+      </w:r>
+      <w:proofErr w:type="spellEnd"/>
+      <w:r>
+        <w:t xml:space="preserve"> </w:t>
+      </w:r>
+      <w:proofErr w:type="spellStart"/>
+      <w:r>
+        <w:t>ukupnoj</w:t>
+      </w:r>
+      <w:proofErr w:type="spellEnd"/>
+      <w:r>
+        <w:t xml:space="preserve"> </w:t>
+      </w:r>
+      <w:proofErr w:type="spellStart"/>
+      <w:r>
+        <w:t>vrednosti</w:t>
+      </w:r>
+      <w:proofErr w:type="spellEnd"/>
+      <w:r>
+        <w:t xml:space="preserve"> </w:t>
+      </w:r>
+      <w:proofErr w:type="spellStart"/>
       <w:r>
         <w:t>izlo</w:t>
       </w:r>
@@ -3378,9 +5201,39 @@
       <w:r>
         <w:t>be</w:t>
       </w:r>
-      <w:r>
-        <w:t>, od najvrednije ka najmanje vrednoj</w:t>
-      </w:r>
+      <w:proofErr w:type="spellEnd"/>
+      <w:r>
+        <w:t xml:space="preserve">, od </w:t>
+      </w:r>
+      <w:proofErr w:type="spellStart"/>
+      <w:r>
+        <w:t>najvrednije</w:t>
+      </w:r>
+      <w:proofErr w:type="spellEnd"/>
+      <w:r>
+        <w:t xml:space="preserve"> </w:t>
+      </w:r>
+      <w:proofErr w:type="spellStart"/>
+      <w:r>
+        <w:t>ka</w:t>
+      </w:r>
+      <w:proofErr w:type="spellEnd"/>
+      <w:r>
+        <w:t xml:space="preserve"> </w:t>
+      </w:r>
+      <w:proofErr w:type="spellStart"/>
+      <w:r>
+        <w:t>najmanje</w:t>
+      </w:r>
+      <w:proofErr w:type="spellEnd"/>
+      <w:r>
+        <w:t xml:space="preserve"> </w:t>
+      </w:r>
+      <w:proofErr w:type="spellStart"/>
+      <w:r>
+        <w:t>vrednoj</w:t>
+      </w:r>
+      <w:proofErr w:type="spellEnd"/>
       <w:r>
         <w:t>.</w:t>
       </w:r>
@@ -3389,22 +5242,40 @@
       <w:pPr>
         <w:pStyle w:val="heding2"/>
       </w:pPr>
-      <w:bookmarkStart w:id="8" w:name="_Toc160804674"/>
+      <w:bookmarkStart w:id="9" w:name="_Toc160804674"/>
+      <w:proofErr w:type="spellStart"/>
       <w:r>
         <w:rPr>
           <w:rFonts w:eastAsia="Adobe Kaiti Std R"/>
         </w:rPr>
-        <w:t>Posebni zahtevi</w:t>
-      </w:r>
-      <w:bookmarkEnd w:id="8"/>
+        <w:t>Posebni</w:t>
+      </w:r>
+      <w:proofErr w:type="spellEnd"/>
+      <w:r>
+        <w:rPr>
+          <w:rFonts w:eastAsia="Adobe Kaiti Std R"/>
+        </w:rPr>
+        <w:t xml:space="preserve"> </w:t>
+      </w:r>
+      <w:proofErr w:type="spellStart"/>
+      <w:r>
+        <w:rPr>
+          <w:rFonts w:eastAsia="Adobe Kaiti Std R"/>
+        </w:rPr>
+        <w:t>zahtevi</w:t>
+      </w:r>
+      <w:bookmarkEnd w:id="9"/>
+      <w:proofErr w:type="spellEnd"/>
     </w:p>
     <w:p>
       <w:pPr>
         <w:pStyle w:val="Normal1"/>
       </w:pPr>
+      <w:proofErr w:type="spellStart"/>
       <w:r>
         <w:t>Nema</w:t>
       </w:r>
+      <w:proofErr w:type="spellEnd"/>
     </w:p>
     <w:p>
       <w:pPr>
@@ -3415,7 +5286,8 @@
       <w:pPr>
         <w:pStyle w:val="heding2"/>
       </w:pPr>
-      <w:bookmarkStart w:id="9" w:name="_Toc160804675"/>
+      <w:bookmarkStart w:id="10" w:name="_Toc160804675"/>
+      <w:proofErr w:type="spellStart"/>
       <w:r>
         <w:rPr>
           <w:rFonts w:eastAsia="Adobe Kaiti Std R"/>
@@ -3423,36 +5295,55 @@
         <w:lastRenderedPageBreak/>
         <w:t>Preduslovi</w:t>
       </w:r>
-      <w:bookmarkEnd w:id="9"/>
+      <w:bookmarkEnd w:id="10"/>
+      <w:proofErr w:type="spellEnd"/>
     </w:p>
     <w:p>
       <w:pPr>
         <w:pStyle w:val="Normal1"/>
       </w:pPr>
+      <w:proofErr w:type="spellStart"/>
       <w:r>
         <w:t>Nema</w:t>
       </w:r>
+      <w:proofErr w:type="spellEnd"/>
     </w:p>
     <w:p>
       <w:pPr>
         <w:pStyle w:val="heding2"/>
       </w:pPr>
-      <w:bookmarkStart w:id="10" w:name="_Toc160804676"/>
+      <w:bookmarkStart w:id="11" w:name="_Toc160804676"/>
+      <w:proofErr w:type="spellStart"/>
       <w:r>
         <w:rPr>
           <w:rFonts w:eastAsia="Adobe Kaiti Std R"/>
         </w:rPr>
         <w:t>Posledice</w:t>
       </w:r>
-      <w:bookmarkEnd w:id="10"/>
+      <w:bookmarkEnd w:id="11"/>
+      <w:proofErr w:type="spellEnd"/>
     </w:p>
     <w:p>
       <w:pPr>
         <w:pStyle w:val="Normal1"/>
       </w:pPr>
-      <w:r>
-        <w:t xml:space="preserve">Korisnik vidi </w:t>
-      </w:r>
+      <w:proofErr w:type="spellStart"/>
+      <w:r>
+        <w:t>Korisnik</w:t>
+      </w:r>
+      <w:proofErr w:type="spellEnd"/>
+      <w:r>
+        <w:t xml:space="preserve"> </w:t>
+      </w:r>
+      <w:proofErr w:type="spellStart"/>
+      <w:r>
+        <w:t>vidi</w:t>
+      </w:r>
+      <w:proofErr w:type="spellEnd"/>
+      <w:r>
+        <w:t xml:space="preserve"> </w:t>
+      </w:r>
+      <w:proofErr w:type="spellStart"/>
       <w:r>
         <w:t>izlo</w:t>
       </w:r>
@@ -3463,11 +5354,23 @@
         <w:t>ž</w:t>
       </w:r>
       <w:r>
-        <w:t xml:space="preserve">be </w:t>
-      </w:r>
-      <w:r>
-        <w:t xml:space="preserve">na </w:t>
-      </w:r>
+        <w:t>be</w:t>
+      </w:r>
+      <w:proofErr w:type="spellEnd"/>
+      <w:r>
+        <w:t xml:space="preserve"> </w:t>
+      </w:r>
+      <w:proofErr w:type="spellStart"/>
+      <w:proofErr w:type="gramStart"/>
+      <w:r>
+        <w:t>na</w:t>
+      </w:r>
+      <w:proofErr w:type="spellEnd"/>
+      <w:proofErr w:type="gramEnd"/>
+      <w:r>
+        <w:t xml:space="preserve"> </w:t>
+      </w:r>
+      <w:proofErr w:type="spellStart"/>
       <w:r>
         <w:t>po</w:t>
       </w:r>
@@ -3478,15 +5381,59 @@
         <w:t>č</w:t>
       </w:r>
       <w:r>
-        <w:t xml:space="preserve">etnoj </w:t>
-      </w:r>
-      <w:r>
-        <w:t xml:space="preserve">strani u zavisnosti koji tip sortiranja je korisnik </w:t>
-      </w:r>
-      <w:bookmarkStart w:id="11" w:name="_GoBack"/>
-      <w:bookmarkEnd w:id="11"/>
-      <w:r>
-        <w:t>odabrao.</w:t>
+        <w:t>etnoj</w:t>
+      </w:r>
+      <w:proofErr w:type="spellEnd"/>
+      <w:r>
+        <w:t xml:space="preserve"> </w:t>
+      </w:r>
+      <w:proofErr w:type="spellStart"/>
+      <w:r>
+        <w:t>strani</w:t>
+      </w:r>
+      <w:proofErr w:type="spellEnd"/>
+      <w:r>
+        <w:t xml:space="preserve"> u </w:t>
+      </w:r>
+      <w:proofErr w:type="spellStart"/>
+      <w:r>
+        <w:t>zavisnosti</w:t>
+      </w:r>
+      <w:proofErr w:type="spellEnd"/>
+      <w:r>
+        <w:t xml:space="preserve"> </w:t>
+      </w:r>
+      <w:proofErr w:type="spellStart"/>
+      <w:r>
+        <w:t>koji</w:t>
+      </w:r>
+      <w:proofErr w:type="spellEnd"/>
+      <w:r>
+        <w:t xml:space="preserve"> tip </w:t>
+      </w:r>
+      <w:proofErr w:type="spellStart"/>
+      <w:r>
+        <w:t>sortiranja</w:t>
+      </w:r>
+      <w:proofErr w:type="spellEnd"/>
+      <w:r>
+        <w:t xml:space="preserve"> je </w:t>
+      </w:r>
+      <w:proofErr w:type="spellStart"/>
+      <w:r>
+        <w:t>korisnik</w:t>
+      </w:r>
+      <w:proofErr w:type="spellEnd"/>
+      <w:r>
+        <w:t xml:space="preserve"> </w:t>
+      </w:r>
+      <w:proofErr w:type="spellStart"/>
+      <w:r>
+        <w:t>odabrao</w:t>
+      </w:r>
+      <w:proofErr w:type="spellEnd"/>
+      <w:r>
+        <w:t>.</w:t>
       </w:r>
     </w:p>
     <w:p>
@@ -3638,7 +5585,7 @@
       <w:rPr>
         <w:noProof/>
       </w:rPr>
-      <w:t>10-Mar-24</w:t>
+      <w:t>08-Jun-24</w:t>
     </w:r>
     <w:r>
       <w:fldChar w:fldCharType="end"/>
@@ -5228,6 +7175,7 @@
   <w:style w:type="character" w:default="1" w:styleId="DefaultParagraphFont">
     <w:name w:val="Default Paragraph Font"/>
     <w:uiPriority w:val="1"/>
+    <w:semiHidden/>
     <w:unhideWhenUsed/>
   </w:style>
   <w:style w:type="table" w:default="1" w:styleId="TableNormal">
@@ -6541,6 +8489,7 @@
   <w:style w:type="character" w:default="1" w:styleId="DefaultParagraphFont">
     <w:name w:val="Default Paragraph Font"/>
     <w:uiPriority w:val="1"/>
+    <w:semiHidden/>
     <w:unhideWhenUsed/>
   </w:style>
   <w:style w:type="table" w:default="1" w:styleId="TableNormal">
@@ -7778,7 +9727,7 @@
   <a:extraClrSchemeLst/>
   <a:extLst>
     <a:ext uri="{05A4C25C-085E-4340-85A3-A5531E510DB2}">
-      <thm15:themeFamily xmlns="" xmlns:thm15="http://schemas.microsoft.com/office/thememl/2012/main" name="Office Theme" id="{2E142A2C-CD16-42D6-873A-C26D2A0506FA}" vid="{1BDDFF52-6CD6-40A5-AB3C-68EB2F1E4D0A}"/>
+      <thm15:themeFamily xmlns:thm15="http://schemas.microsoft.com/office/thememl/2012/main" xmlns="" name="Office Theme" id="{2E142A2C-CD16-42D6-873A-C26D2A0506FA}" vid="{1BDDFF52-6CD6-40A5-AB3C-68EB2F1E4D0A}"/>
     </a:ext>
   </a:extLst>
 </a:theme>
@@ -7789,7 +9738,7 @@
 </file>
 
 <file path=customXml/itemProps1.xml><?xml version="1.0" encoding="utf-8"?>
-<ds:datastoreItem xmlns:ds="http://schemas.openxmlformats.org/officeDocument/2006/customXml" ds:itemID="{FD654FC7-336B-45F3-A066-C67E91AD5A4D}">
+<ds:datastoreItem xmlns:ds="http://schemas.openxmlformats.org/officeDocument/2006/customXml" ds:itemID="{C84B5EA6-ED02-4BE4-9290-F058D7A31F30}">
   <ds:schemaRefs>
     <ds:schemaRef ds:uri="http://schemas.openxmlformats.org/officeDocument/2006/bibliography"/>
   </ds:schemaRefs>

</xml_diff>